<commit_message>
new plots are plotted. report is updated.
</commit_message>
<xml_diff>
--- a/Homework 02/Report.docx
+++ b/Homework 02/Report.docx
@@ -1377,8 +1377,8 @@
         </w:rPr>
         <w:drawing>
           <wp:inline distT="0" distB="0" distL="0" distR="0">
-            <wp:extent cx="4419990" cy="3298418"/>
-            <wp:effectExtent l="0" t="0" r="0" b="0"/>
+            <wp:extent cx="5959697" cy="2838450"/>
+            <wp:effectExtent l="0" t="0" r="3175" b="0"/>
             <wp:docPr id="2" name="Picture 2"/>
             <wp:cNvGraphicFramePr>
               <a:graphicFrameLocks xmlns:a="http://schemas.openxmlformats.org/drawingml/2006/main" noChangeAspect="1"/>
@@ -1391,7 +1391,7 @@
                     <pic:cNvPicPr/>
                   </pic:nvPicPr>
                   <pic:blipFill>
-                    <a:blip r:embed="rId8">
+                    <a:blip r:embed="rId8" cstate="print">
                       <a:extLst>
                         <a:ext uri="{28A0092B-C50C-407E-A947-70E740481C1C}">
                           <a14:useLocalDpi xmlns:a14="http://schemas.microsoft.com/office/drawing/2010/main" val="0"/>
@@ -1405,7 +1405,7 @@
                   <pic:spPr>
                     <a:xfrm>
                       <a:off x="0" y="0"/>
-                      <a:ext cx="4419990" cy="3298418"/>
+                      <a:ext cx="5966582" cy="2841729"/>
                     </a:xfrm>
                     <a:prstGeom prst="rect">
                       <a:avLst/>
@@ -1433,7 +1433,33 @@
           <w:rtl/>
           <w:lang w:bidi="fa-IR"/>
         </w:rPr>
-        <w:t xml:space="preserve">با توجه به تصویر </w:t>
+        <w:t>با توجه به تصوی</w:t>
+      </w:r>
+      <w:bookmarkStart w:id="0" w:name="_GoBack"/>
+      <w:bookmarkEnd w:id="0"/>
+      <w:r>
+        <w:rPr>
+          <w:rFonts w:hint="cs"/>
+          <w:rtl/>
+          <w:lang w:bidi="fa-IR"/>
+        </w:rPr>
+        <w:t>ر</w:t>
+      </w:r>
+      <w:r>
+        <w:rPr>
+          <w:rFonts w:hint="cs"/>
+          <w:rtl/>
+          <w:lang w:bidi="fa-IR"/>
+        </w:rPr>
+        <w:t xml:space="preserve"> بالا</w:t>
+      </w:r>
+      <w:r>
+        <w:rPr>
+          <w:rFonts w:hint="cs"/>
+          <w:rtl/>
+          <w:lang w:bidi="fa-IR"/>
+        </w:rPr>
+        <w:t xml:space="preserve"> </w:t>
       </w:r>
       <w:r>
         <w:rPr>
@@ -1457,11 +1483,77 @@
           <w:rtl/>
           <w:lang w:bidi="fa-IR"/>
         </w:rPr>
-        <w:t xml:space="preserve"> در واقع با توجه به توزیع نمره‌ها بیان ارتباط آن‌ها با مشاهده نمودارها کار دشواری است و بهتر است برای تحلیل رابطه آن‌ها از مدل‌هایی که روی این داده‌ها آموزش یافته‌اند استفاده کرد.</w:t>
+        <w:t xml:space="preserve"> </w:t>
+      </w:r>
+      <w:r>
+        <w:rPr>
+          <w:rFonts w:hint="cs"/>
+          <w:rtl/>
+          <w:lang w:bidi="fa-IR"/>
+        </w:rPr>
+        <w:t>نکته اصلی در مورد رابطه نمره‌ها حضور داده‌های صفر است. بعد از حذف کردن داده‌های ناقص به نمودارهای زیر می‌رسیم که روابط بیشتری بین نمره‌ها را نمایش می‌دهند.</w:t>
       </w:r>
     </w:p>
     <w:p>
       <w:pPr>
+        <w:bidi/>
+        <w:jc w:val="center"/>
+        <w:rPr>
+          <w:rtl/>
+          <w:lang w:bidi="fa-IR"/>
+        </w:rPr>
+      </w:pPr>
+      <w:r>
+        <w:rPr>
+          <w:noProof/>
+          <w:rtl/>
+        </w:rPr>
+        <w:lastRenderedPageBreak/>
+        <w:drawing>
+          <wp:inline distT="0" distB="0" distL="0" distR="0">
+            <wp:extent cx="5859609" cy="2790825"/>
+            <wp:effectExtent l="0" t="0" r="8255" b="0"/>
+            <wp:docPr id="3" name="Picture 3"/>
+            <wp:cNvGraphicFramePr>
+              <a:graphicFrameLocks xmlns:a="http://schemas.openxmlformats.org/drawingml/2006/main" noChangeAspect="1"/>
+            </wp:cNvGraphicFramePr>
+            <a:graphic xmlns:a="http://schemas.openxmlformats.org/drawingml/2006/main">
+              <a:graphicData uri="http://schemas.openxmlformats.org/drawingml/2006/picture">
+                <pic:pic xmlns:pic="http://schemas.openxmlformats.org/drawingml/2006/picture">
+                  <pic:nvPicPr>
+                    <pic:cNvPr id="3" name="1_2_2.png"/>
+                    <pic:cNvPicPr/>
+                  </pic:nvPicPr>
+                  <pic:blipFill>
+                    <a:blip r:embed="rId9" cstate="print">
+                      <a:extLst>
+                        <a:ext uri="{28A0092B-C50C-407E-A947-70E740481C1C}">
+                          <a14:useLocalDpi xmlns:a14="http://schemas.microsoft.com/office/drawing/2010/main" val="0"/>
+                        </a:ext>
+                      </a:extLst>
+                    </a:blip>
+                    <a:stretch>
+                      <a:fillRect/>
+                    </a:stretch>
+                  </pic:blipFill>
+                  <pic:spPr>
+                    <a:xfrm>
+                      <a:off x="0" y="0"/>
+                      <a:ext cx="5890294" cy="2805440"/>
+                    </a:xfrm>
+                    <a:prstGeom prst="rect">
+                      <a:avLst/>
+                    </a:prstGeom>
+                  </pic:spPr>
+                </pic:pic>
+              </a:graphicData>
+            </a:graphic>
+          </wp:inline>
+        </w:drawing>
+      </w:r>
+    </w:p>
+    <w:p>
+      <w:pPr>
         <w:pStyle w:val="Heading2"/>
         <w:bidi/>
         <w:rPr>
@@ -1483,7 +1575,7 @@
         <w:bidi/>
         <w:jc w:val="both"/>
         <w:rPr>
-          <w:rFonts w:hint="cs"/>
+          <w:rFonts w:eastAsiaTheme="minorEastAsia"/>
           <w:rtl/>
           <w:lang w:bidi="fa-IR"/>
         </w:rPr>
@@ -1536,16 +1628,7 @@
           <w:rtl/>
           <w:lang w:bidi="fa-IR"/>
         </w:rPr>
-        <w:t xml:space="preserve">-ام یک نمونه در </w:t>
-      </w:r>
-      <w:r>
-        <w:rPr>
-          <w:rFonts w:hint="cs"/>
-          <w:rtl/>
-          <w:lang w:bidi="fa-IR"/>
-        </w:rPr>
-        <w:lastRenderedPageBreak/>
-        <w:t xml:space="preserve">دسترسی نباشد و هدف پر کردن اطلاعات </w:t>
+        <w:t xml:space="preserve">-ام یک نمونه در دسترسی نباشد و هدف پر کردن اطلاعات </w:t>
       </w:r>
       <w:r>
         <w:rPr>
@@ -1760,11 +1843,607 @@
         </w:rPr>
         <w:t xml:space="preserve"> البته در نهایت باید نمراتی که کمتر از صفر و یا بیشتر از بیست هستند را به این مقادیر تغییر دهیم.</w:t>
       </w:r>
-      <w:bookmarkStart w:id="0" w:name="_GoBack"/>
-      <w:bookmarkEnd w:id="0"/>
+    </w:p>
+    <w:p>
+      <w:pPr>
+        <w:pStyle w:val="Heading2"/>
+        <w:bidi/>
+        <w:rPr>
+          <w:rFonts w:eastAsiaTheme="minorEastAsia"/>
+          <w:rtl/>
+          <w:lang w:bidi="fa-IR"/>
+        </w:rPr>
+      </w:pPr>
+      <w:r>
+        <w:rPr>
+          <w:rFonts w:eastAsiaTheme="minorEastAsia" w:hint="cs"/>
+          <w:rtl/>
+          <w:lang w:bidi="fa-IR"/>
+        </w:rPr>
+        <w:t>بخش چهارم</w:t>
+      </w:r>
+    </w:p>
+    <w:p>
+      <w:pPr>
+        <w:bidi/>
+        <w:rPr>
+          <w:rFonts w:hint="cs"/>
+          <w:rtl/>
+          <w:lang w:bidi="fa-IR"/>
+        </w:rPr>
+      </w:pPr>
+      <w:r>
+        <w:rPr>
+          <w:rFonts w:hint="cs"/>
+          <w:rtl/>
+          <w:lang w:bidi="fa-IR"/>
+        </w:rPr>
+        <w:t>نتایج مدل‌های انتخاب شده به ترتیب زیر است.</w:t>
+      </w:r>
+    </w:p>
+    <w:tbl>
+      <w:tblPr>
+        <w:tblStyle w:val="TableGrid"/>
+        <w:bidiVisual/>
+        <w:tblW w:w="0" w:type="auto"/>
+        <w:tblLook w:val="04A0" w:firstRow="1" w:lastRow="0" w:firstColumn="1" w:lastColumn="0" w:noHBand="0" w:noVBand="1"/>
+      </w:tblPr>
+      <w:tblGrid>
+        <w:gridCol w:w="4675"/>
+        <w:gridCol w:w="4675"/>
+      </w:tblGrid>
+      <w:tr>
+        <w:tc>
+          <w:tcPr>
+            <w:tcW w:w="4675" w:type="dxa"/>
+          </w:tcPr>
+          <w:p>
+            <w:pPr>
+              <w:bidi/>
+              <w:jc w:val="center"/>
+              <w:rPr>
+                <w:rFonts w:hint="cs"/>
+                <w:rtl/>
+                <w:lang w:bidi="fa-IR"/>
+              </w:rPr>
+            </w:pPr>
+            <w:r>
+              <w:rPr>
+                <w:rFonts w:hint="cs"/>
+                <w:rtl/>
+                <w:lang w:bidi="fa-IR"/>
+              </w:rPr>
+              <w:t>مدل</w:t>
+            </w:r>
+          </w:p>
+        </w:tc>
+        <w:tc>
+          <w:tcPr>
+            <w:tcW w:w="4675" w:type="dxa"/>
+          </w:tcPr>
+          <w:p>
+            <w:pPr>
+              <w:bidi/>
+              <w:jc w:val="center"/>
+              <w:rPr>
+                <w:lang w:bidi="fa-IR"/>
+              </w:rPr>
+            </w:pPr>
+            <w:r>
+              <w:rPr>
+                <w:rFonts w:hint="cs"/>
+                <w:rtl/>
+                <w:lang w:bidi="fa-IR"/>
+              </w:rPr>
+              <w:t xml:space="preserve">میانگین </w:t>
+            </w:r>
+            <w:r>
+              <w:rPr>
+                <w:lang w:bidi="fa-IR"/>
+              </w:rPr>
+              <w:t>RMSE</w:t>
+            </w:r>
+            <w:r>
+              <w:rPr>
+                <w:rFonts w:hint="cs"/>
+                <w:rtl/>
+                <w:lang w:bidi="fa-IR"/>
+              </w:rPr>
+              <w:t xml:space="preserve"> برای </w:t>
+            </w:r>
+            <w:r>
+              <w:rPr>
+                <w:lang w:bidi="fa-IR"/>
+              </w:rPr>
+              <w:t>10-Fold CV</w:t>
+            </w:r>
+          </w:p>
+        </w:tc>
+      </w:tr>
+      <w:tr>
+        <w:tc>
+          <w:tcPr>
+            <w:tcW w:w="4675" w:type="dxa"/>
+          </w:tcPr>
+          <w:p>
+            <w:pPr>
+              <w:bidi/>
+              <w:jc w:val="center"/>
+              <w:rPr>
+                <w:rtl/>
+                <w:lang w:bidi="fa-IR"/>
+              </w:rPr>
+            </w:pPr>
+            <w:r>
+              <w:rPr>
+                <w:lang w:bidi="fa-IR"/>
+              </w:rPr>
+              <w:t>Linear Regression</w:t>
+            </w:r>
+          </w:p>
+        </w:tc>
+        <w:tc>
+          <w:tcPr>
+            <w:tcW w:w="4675" w:type="dxa"/>
+          </w:tcPr>
+          <w:p>
+            <w:pPr>
+              <w:bidi/>
+              <w:jc w:val="center"/>
+              <w:rPr>
+                <w:rFonts w:hint="cs"/>
+                <w:rtl/>
+                <w:lang w:bidi="fa-IR"/>
+              </w:rPr>
+            </w:pPr>
+            <w:r>
+              <w:rPr>
+                <w:rFonts w:hint="cs"/>
+                <w:rtl/>
+                <w:lang w:bidi="fa-IR"/>
+              </w:rPr>
+              <w:t>۲.۳۸۴۴۶۵</w:t>
+            </w:r>
+          </w:p>
+        </w:tc>
+      </w:tr>
+      <w:tr>
+        <w:tc>
+          <w:tcPr>
+            <w:tcW w:w="4675" w:type="dxa"/>
+          </w:tcPr>
+          <w:p>
+            <w:pPr>
+              <w:bidi/>
+              <w:jc w:val="center"/>
+              <w:rPr>
+                <w:rtl/>
+                <w:lang w:bidi="fa-IR"/>
+              </w:rPr>
+            </w:pPr>
+            <w:r>
+              <w:rPr>
+                <w:lang w:bidi="fa-IR"/>
+              </w:rPr>
+              <w:t>Lasso Regression (alpha: 0.001)</w:t>
+            </w:r>
+          </w:p>
+        </w:tc>
+        <w:tc>
+          <w:tcPr>
+            <w:tcW w:w="4675" w:type="dxa"/>
+          </w:tcPr>
+          <w:p>
+            <w:pPr>
+              <w:bidi/>
+              <w:jc w:val="center"/>
+              <w:rPr>
+                <w:rtl/>
+                <w:lang w:bidi="fa-IR"/>
+              </w:rPr>
+            </w:pPr>
+            <w:r>
+              <w:rPr>
+                <w:rFonts w:hint="cs"/>
+                <w:rtl/>
+                <w:lang w:bidi="fa-IR"/>
+              </w:rPr>
+              <w:t>۲.۳۸۴۴۸۶</w:t>
+            </w:r>
+          </w:p>
+        </w:tc>
+      </w:tr>
+      <w:tr>
+        <w:tc>
+          <w:tcPr>
+            <w:tcW w:w="4675" w:type="dxa"/>
+          </w:tcPr>
+          <w:p>
+            <w:pPr>
+              <w:bidi/>
+              <w:jc w:val="center"/>
+              <w:rPr>
+                <w:rtl/>
+                <w:lang w:bidi="fa-IR"/>
+              </w:rPr>
+            </w:pPr>
+            <w:r>
+              <w:rPr>
+                <w:lang w:bidi="fa-IR"/>
+              </w:rPr>
+              <w:t>Lasso Regression (alpha: 0.003)</w:t>
+            </w:r>
+          </w:p>
+        </w:tc>
+        <w:tc>
+          <w:tcPr>
+            <w:tcW w:w="4675" w:type="dxa"/>
+          </w:tcPr>
+          <w:p>
+            <w:pPr>
+              <w:bidi/>
+              <w:jc w:val="center"/>
+              <w:rPr>
+                <w:rtl/>
+                <w:lang w:bidi="fa-IR"/>
+              </w:rPr>
+            </w:pPr>
+            <w:r>
+              <w:rPr>
+                <w:rFonts w:hint="cs"/>
+                <w:rtl/>
+                <w:lang w:bidi="fa-IR"/>
+              </w:rPr>
+              <w:t>۲.۳۸۴۵۰۸</w:t>
+            </w:r>
+          </w:p>
+        </w:tc>
+      </w:tr>
+      <w:tr>
+        <w:tc>
+          <w:tcPr>
+            <w:tcW w:w="4675" w:type="dxa"/>
+          </w:tcPr>
+          <w:p>
+            <w:pPr>
+              <w:bidi/>
+              <w:jc w:val="center"/>
+              <w:rPr>
+                <w:rtl/>
+                <w:lang w:bidi="fa-IR"/>
+              </w:rPr>
+            </w:pPr>
+            <w:r>
+              <w:rPr>
+                <w:lang w:bidi="fa-IR"/>
+              </w:rPr>
+              <w:lastRenderedPageBreak/>
+              <w:t>Lasso Regression (alpha: 0.01)</w:t>
+            </w:r>
+          </w:p>
+        </w:tc>
+        <w:tc>
+          <w:tcPr>
+            <w:tcW w:w="4675" w:type="dxa"/>
+          </w:tcPr>
+          <w:p>
+            <w:pPr>
+              <w:bidi/>
+              <w:jc w:val="center"/>
+              <w:rPr>
+                <w:rtl/>
+                <w:lang w:bidi="fa-IR"/>
+              </w:rPr>
+            </w:pPr>
+            <w:r>
+              <w:rPr>
+                <w:rFonts w:hint="cs"/>
+                <w:rtl/>
+                <w:lang w:bidi="fa-IR"/>
+              </w:rPr>
+              <w:t>۲.۳۸۴۳۲۶</w:t>
+            </w:r>
+          </w:p>
+        </w:tc>
+      </w:tr>
+      <w:tr>
+        <w:tc>
+          <w:tcPr>
+            <w:tcW w:w="4675" w:type="dxa"/>
+          </w:tcPr>
+          <w:p>
+            <w:pPr>
+              <w:bidi/>
+              <w:jc w:val="center"/>
+              <w:rPr>
+                <w:rtl/>
+                <w:lang w:bidi="fa-IR"/>
+              </w:rPr>
+            </w:pPr>
+            <w:r>
+              <w:rPr>
+                <w:lang w:bidi="fa-IR"/>
+              </w:rPr>
+              <w:t>Lasso Regression (alpha: 0.03)</w:t>
+            </w:r>
+          </w:p>
+        </w:tc>
+        <w:tc>
+          <w:tcPr>
+            <w:tcW w:w="4675" w:type="dxa"/>
+          </w:tcPr>
+          <w:p>
+            <w:pPr>
+              <w:bidi/>
+              <w:jc w:val="center"/>
+              <w:rPr>
+                <w:rtl/>
+                <w:lang w:bidi="fa-IR"/>
+              </w:rPr>
+            </w:pPr>
+            <w:r>
+              <w:rPr>
+                <w:rFonts w:hint="cs"/>
+                <w:rtl/>
+                <w:lang w:bidi="fa-IR"/>
+              </w:rPr>
+              <w:t>۲.۳۸۳۵۷۴</w:t>
+            </w:r>
+          </w:p>
+        </w:tc>
+      </w:tr>
+      <w:tr>
+        <w:tc>
+          <w:tcPr>
+            <w:tcW w:w="4675" w:type="dxa"/>
+          </w:tcPr>
+          <w:p>
+            <w:pPr>
+              <w:bidi/>
+              <w:jc w:val="center"/>
+              <w:rPr>
+                <w:rtl/>
+                <w:lang w:bidi="fa-IR"/>
+              </w:rPr>
+            </w:pPr>
+            <w:r>
+              <w:rPr>
+                <w:lang w:bidi="fa-IR"/>
+              </w:rPr>
+              <w:t>Lasso Regression (alpha: 0.1)</w:t>
+            </w:r>
+          </w:p>
+        </w:tc>
+        <w:tc>
+          <w:tcPr>
+            <w:tcW w:w="4675" w:type="dxa"/>
+          </w:tcPr>
+          <w:p>
+            <w:pPr>
+              <w:bidi/>
+              <w:jc w:val="center"/>
+              <w:rPr>
+                <w:rtl/>
+                <w:lang w:bidi="fa-IR"/>
+              </w:rPr>
+            </w:pPr>
+            <w:r>
+              <w:rPr>
+                <w:rFonts w:hint="cs"/>
+                <w:rtl/>
+                <w:lang w:bidi="fa-IR"/>
+              </w:rPr>
+              <w:t>۲.۳۷۷۶۸۷</w:t>
+            </w:r>
+          </w:p>
+        </w:tc>
+      </w:tr>
+      <w:tr>
+        <w:tc>
+          <w:tcPr>
+            <w:tcW w:w="4675" w:type="dxa"/>
+          </w:tcPr>
+          <w:p>
+            <w:pPr>
+              <w:bidi/>
+              <w:jc w:val="center"/>
+              <w:rPr>
+                <w:rtl/>
+                <w:lang w:bidi="fa-IR"/>
+              </w:rPr>
+            </w:pPr>
+            <w:r>
+              <w:rPr>
+                <w:lang w:bidi="fa-IR"/>
+              </w:rPr>
+              <w:t>Lasso Regression (alpha: 0.3)</w:t>
+            </w:r>
+          </w:p>
+        </w:tc>
+        <w:tc>
+          <w:tcPr>
+            <w:tcW w:w="4675" w:type="dxa"/>
+          </w:tcPr>
+          <w:p>
+            <w:pPr>
+              <w:bidi/>
+              <w:jc w:val="center"/>
+              <w:rPr>
+                <w:rtl/>
+                <w:lang w:bidi="fa-IR"/>
+              </w:rPr>
+            </w:pPr>
+            <w:r>
+              <w:rPr>
+                <w:rFonts w:hint="cs"/>
+                <w:rtl/>
+                <w:lang w:bidi="fa-IR"/>
+              </w:rPr>
+              <w:t>۲.۳۶۳۹۵۹</w:t>
+            </w:r>
+          </w:p>
+        </w:tc>
+      </w:tr>
+      <w:tr>
+        <w:tc>
+          <w:tcPr>
+            <w:tcW w:w="4675" w:type="dxa"/>
+          </w:tcPr>
+          <w:p>
+            <w:pPr>
+              <w:bidi/>
+              <w:jc w:val="center"/>
+              <w:rPr>
+                <w:rtl/>
+                <w:lang w:bidi="fa-IR"/>
+              </w:rPr>
+            </w:pPr>
+            <w:r>
+              <w:rPr>
+                <w:lang w:bidi="fa-IR"/>
+              </w:rPr>
+              <w:t>Gradient Boosting</w:t>
+            </w:r>
+          </w:p>
+        </w:tc>
+        <w:tc>
+          <w:tcPr>
+            <w:tcW w:w="4675" w:type="dxa"/>
+          </w:tcPr>
+          <w:p>
+            <w:pPr>
+              <w:bidi/>
+              <w:jc w:val="center"/>
+              <w:rPr>
+                <w:rtl/>
+                <w:lang w:bidi="fa-IR"/>
+              </w:rPr>
+            </w:pPr>
+            <w:r>
+              <w:rPr>
+                <w:rFonts w:hint="cs"/>
+                <w:rtl/>
+                <w:lang w:bidi="fa-IR"/>
+              </w:rPr>
+              <w:t>۲.۵۲۰۴۲۲</w:t>
+            </w:r>
+          </w:p>
+        </w:tc>
+      </w:tr>
+      <w:tr>
+        <w:tc>
+          <w:tcPr>
+            <w:tcW w:w="4675" w:type="dxa"/>
+          </w:tcPr>
+          <w:p>
+            <w:pPr>
+              <w:bidi/>
+              <w:jc w:val="center"/>
+              <w:rPr>
+                <w:rtl/>
+                <w:lang w:bidi="fa-IR"/>
+              </w:rPr>
+            </w:pPr>
+            <w:proofErr w:type="spellStart"/>
+            <w:r>
+              <w:rPr>
+                <w:lang w:bidi="fa-IR"/>
+              </w:rPr>
+              <w:t>AdaBoost</w:t>
+            </w:r>
+            <w:proofErr w:type="spellEnd"/>
+          </w:p>
+        </w:tc>
+        <w:tc>
+          <w:tcPr>
+            <w:tcW w:w="4675" w:type="dxa"/>
+          </w:tcPr>
+          <w:p>
+            <w:pPr>
+              <w:bidi/>
+              <w:jc w:val="center"/>
+              <w:rPr>
+                <w:rtl/>
+                <w:lang w:bidi="fa-IR"/>
+              </w:rPr>
+            </w:pPr>
+            <w:r>
+              <w:rPr>
+                <w:rFonts w:hint="cs"/>
+                <w:rtl/>
+                <w:lang w:bidi="fa-IR"/>
+              </w:rPr>
+              <w:t>۲.۴۸۴۶۲۱</w:t>
+            </w:r>
+          </w:p>
+        </w:tc>
+      </w:tr>
+      <w:tr>
+        <w:tc>
+          <w:tcPr>
+            <w:tcW w:w="4675" w:type="dxa"/>
+          </w:tcPr>
+          <w:p>
+            <w:pPr>
+              <w:bidi/>
+              <w:jc w:val="center"/>
+              <w:rPr>
+                <w:rtl/>
+                <w:lang w:bidi="fa-IR"/>
+              </w:rPr>
+            </w:pPr>
+            <w:r>
+              <w:rPr>
+                <w:lang w:bidi="fa-IR"/>
+              </w:rPr>
+              <w:t>Random Forest</w:t>
+            </w:r>
+          </w:p>
+        </w:tc>
+        <w:tc>
+          <w:tcPr>
+            <w:tcW w:w="4675" w:type="dxa"/>
+          </w:tcPr>
+          <w:p>
+            <w:pPr>
+              <w:bidi/>
+              <w:jc w:val="center"/>
+              <w:rPr>
+                <w:lang w:bidi="fa-IR"/>
+              </w:rPr>
+            </w:pPr>
+            <w:r>
+              <w:rPr>
+                <w:rFonts w:hint="cs"/>
+                <w:rtl/>
+                <w:lang w:bidi="fa-IR"/>
+              </w:rPr>
+              <w:t>۲.۴۸۸۱۹۸</w:t>
+            </w:r>
+          </w:p>
+        </w:tc>
+      </w:tr>
+    </w:tbl>
+    <w:p>
+      <w:pPr>
+        <w:bidi/>
+        <w:rPr>
+          <w:lang w:bidi="fa-IR"/>
+        </w:rPr>
+      </w:pPr>
+    </w:p>
+    <w:p>
+      <w:pPr>
+        <w:bidi/>
+        <w:rPr>
+          <w:rFonts w:hint="cs"/>
+          <w:rtl/>
+          <w:lang w:bidi="fa-IR"/>
+        </w:rPr>
+      </w:pPr>
     </w:p>
     <w:sectPr>
-      <w:footerReference w:type="default" r:id="rId9"/>
+      <w:footerReference w:type="default" r:id="rId10"/>
       <w:pgSz w:w="12240" w:h="15840"/>
       <w:pgMar w:top="1440" w:right="1440" w:bottom="1440" w:left="1440" w:header="720" w:footer="720" w:gutter="0"/>
       <w:pgBorders w:display="firstPage" w:offsetFrom="page">
@@ -1846,7 +2525,7 @@
             <w:noProof/>
             <w:rtl/>
           </w:rPr>
-          <w:t>3</w:t>
+          <w:t>2</w:t>
         </w:r>
         <w:r>
           <w:rPr>
@@ -2865,572 +3544,6 @@
 </w:styles>
 </file>
 
-<file path=word/glossary/document.xml><?xml version="1.0" encoding="utf-8"?>
-<w:glossaryDocument xmlns:wpc="http://schemas.microsoft.com/office/word/2010/wordprocessingCanvas" xmlns:cx="http://schemas.microsoft.com/office/drawing/2014/chartex" xmlns:cx1="http://schemas.microsoft.com/office/drawing/2015/9/8/chartex" xmlns:mc="http://schemas.openxmlformats.org/markup-compatibility/2006" xmlns:o="urn:schemas-microsoft-com:office:office" xmlns:r="http://schemas.openxmlformats.org/officeDocument/2006/relationships" xmlns:m="http://schemas.openxmlformats.org/officeDocument/2006/math" xmlns:v="urn:schemas-microsoft-com:vml" xmlns:wp14="http://schemas.microsoft.com/office/word/2010/wordprocessingDrawing" xmlns:wp="http://schemas.openxmlformats.org/drawingml/2006/wordprocessingDrawing" xmlns:w10="urn:schemas-microsoft-com:office:word" xmlns:w="http://schemas.openxmlformats.org/wordprocessingml/2006/main" xmlns:w14="http://schemas.microsoft.com/office/word/2010/wordml" xmlns:w15="http://schemas.microsoft.com/office/word/2012/wordml" xmlns:w16se="http://schemas.microsoft.com/office/word/2015/wordml/symex" xmlns:wpg="http://schemas.microsoft.com/office/word/2010/wordprocessingGroup" xmlns:wpi="http://schemas.microsoft.com/office/word/2010/wordprocessingInk" xmlns:wne="http://schemas.microsoft.com/office/word/2006/wordml" xmlns:wps="http://schemas.microsoft.com/office/word/2010/wordprocessingShape" mc:Ignorable="w14 w15 w16se wp14"/>
-</file>
-
-<file path=word/glossary/fontTable.xml><?xml version="1.0" encoding="utf-8"?>
-<w:fonts xmlns:mc="http://schemas.openxmlformats.org/markup-compatibility/2006" xmlns:r="http://schemas.openxmlformats.org/officeDocument/2006/relationships" xmlns:w="http://schemas.openxmlformats.org/wordprocessingml/2006/main" xmlns:w14="http://schemas.microsoft.com/office/word/2010/wordml" xmlns:w15="http://schemas.microsoft.com/office/word/2012/wordml" xmlns:w16se="http://schemas.microsoft.com/office/word/2015/wordml/symex" mc:Ignorable="w14 w15 w16se">
-  <w:font w:name="Symbol">
-    <w:panose1 w:val="05050102010706020507"/>
-    <w:charset w:val="02"/>
-    <w:family w:val="roman"/>
-    <w:pitch w:val="variable"/>
-    <w:sig w:usb0="00000000" w:usb1="10000000" w:usb2="00000000" w:usb3="00000000" w:csb0="80000000" w:csb1="00000000"/>
-  </w:font>
-  <w:font w:name="Times New Roman">
-    <w:panose1 w:val="02020603050405020304"/>
-    <w:charset w:val="00"/>
-    <w:family w:val="roman"/>
-    <w:pitch w:val="variable"/>
-    <w:sig w:usb0="E0002EFF" w:usb1="C000785B" w:usb2="00000009" w:usb3="00000000" w:csb0="000001FF" w:csb1="00000000"/>
-  </w:font>
-  <w:font w:name="Courier New">
-    <w:panose1 w:val="02070309020205020404"/>
-    <w:charset w:val="00"/>
-    <w:family w:val="modern"/>
-    <w:pitch w:val="fixed"/>
-    <w:sig w:usb0="E0002EFF" w:usb1="C0007843" w:usb2="00000009" w:usb3="00000000" w:csb0="000001FF" w:csb1="00000000"/>
-  </w:font>
-  <w:font w:name="Wingdings">
-    <w:panose1 w:val="05000000000000000000"/>
-    <w:charset w:val="02"/>
-    <w:family w:val="auto"/>
-    <w:pitch w:val="variable"/>
-    <w:sig w:usb0="00000000" w:usb1="10000000" w:usb2="00000000" w:usb3="00000000" w:csb0="80000000" w:csb1="00000000"/>
-  </w:font>
-  <w:font w:name="Calibri">
-    <w:panose1 w:val="020F0502020204030204"/>
-    <w:charset w:val="00"/>
-    <w:family w:val="swiss"/>
-    <w:pitch w:val="variable"/>
-    <w:sig w:usb0="E0002AFF" w:usb1="C000247B" w:usb2="00000009" w:usb3="00000000" w:csb0="000001FF" w:csb1="00000000"/>
-  </w:font>
-  <w:font w:name="Arial">
-    <w:panose1 w:val="020B0604020202020204"/>
-    <w:charset w:val="00"/>
-    <w:family w:val="swiss"/>
-    <w:pitch w:val="variable"/>
-    <w:sig w:usb0="E0002EFF" w:usb1="C0007843" w:usb2="00000009" w:usb3="00000000" w:csb0="000001FF" w:csb1="00000000"/>
-  </w:font>
-  <w:font w:name="B Nazanin">
-    <w:panose1 w:val="00000400000000000000"/>
-    <w:charset w:val="B2"/>
-    <w:family w:val="auto"/>
-    <w:pitch w:val="variable"/>
-    <w:sig w:usb0="00002001" w:usb1="80000000" w:usb2="00000008" w:usb3="00000000" w:csb0="00000040" w:csb1="00000000"/>
-  </w:font>
-  <w:font w:name="Calibri Light">
-    <w:panose1 w:val="020F0302020204030204"/>
-    <w:charset w:val="00"/>
-    <w:family w:val="swiss"/>
-    <w:pitch w:val="variable"/>
-    <w:sig w:usb0="E0002AFF" w:usb1="C000247B" w:usb2="00000009" w:usb3="00000000" w:csb0="000001FF" w:csb1="00000000"/>
-  </w:font>
-  <w:font w:name="B Titr">
-    <w:panose1 w:val="00000700000000000000"/>
-    <w:charset w:val="B2"/>
-    <w:family w:val="auto"/>
-    <w:pitch w:val="variable"/>
-    <w:sig w:usb0="00002001" w:usb1="80000000" w:usb2="00000008" w:usb3="00000000" w:csb0="00000040" w:csb1="00000000"/>
-  </w:font>
-  <w:font w:name="Consolas">
-    <w:panose1 w:val="020B0609020204030204"/>
-    <w:charset w:val="00"/>
-    <w:family w:val="modern"/>
-    <w:pitch w:val="fixed"/>
-    <w:sig w:usb0="E00006FF" w:usb1="0000FCFF" w:usb2="00000001" w:usb3="00000000" w:csb0="0000019F" w:csb1="00000000"/>
-  </w:font>
-  <w:font w:name="Cambria Math">
-    <w:panose1 w:val="02040503050406030204"/>
-    <w:charset w:val="00"/>
-    <w:family w:val="roman"/>
-    <w:pitch w:val="variable"/>
-    <w:sig w:usb0="E00002FF" w:usb1="420024FF" w:usb2="00000000" w:usb3="00000000" w:csb0="0000019F" w:csb1="00000000"/>
-  </w:font>
-</w:fonts>
-</file>
-
-<file path=word/glossary/settings.xml><?xml version="1.0" encoding="utf-8"?>
-<w:settings xmlns:mc="http://schemas.openxmlformats.org/markup-compatibility/2006" xmlns:o="urn:schemas-microsoft-com:office:office" xmlns:r="http://schemas.openxmlformats.org/officeDocument/2006/relationships" xmlns:m="http://schemas.openxmlformats.org/officeDocument/2006/math" xmlns:v="urn:schemas-microsoft-com:vml" xmlns:w10="urn:schemas-microsoft-com:office:word" xmlns:w="http://schemas.openxmlformats.org/wordprocessingml/2006/main" xmlns:w14="http://schemas.microsoft.com/office/word/2010/wordml" xmlns:w15="http://schemas.microsoft.com/office/word/2012/wordml" xmlns:w16se="http://schemas.microsoft.com/office/word/2015/wordml/symex" xmlns:sl="http://schemas.openxmlformats.org/schemaLibrary/2006/main" mc:Ignorable="w14 w15 w16se">
-  <w:view w:val="normal"/>
-  <w:defaultTabStop w:val="720"/>
-  <w:characterSpacingControl w:val="doNotCompress"/>
-  <w:compat>
-    <w:useFELayout/>
-    <w:compatSetting w:name="compatibilityMode" w:uri="http://schemas.microsoft.com/office/word" w:val="15"/>
-    <w:compatSetting w:name="overrideTableStyleFontSizeAndJustification" w:uri="http://schemas.microsoft.com/office/word" w:val="1"/>
-    <w:compatSetting w:name="enableOpenTypeFeatures" w:uri="http://schemas.microsoft.com/office/word" w:val="1"/>
-    <w:compatSetting w:name="doNotFlipMirrorIndents" w:uri="http://schemas.microsoft.com/office/word" w:val="1"/>
-    <w:compatSetting w:name="differentiateMultirowTableHeaders" w:uri="http://schemas.microsoft.com/office/word" w:val="1"/>
-  </w:compat>
-  <w:rsids>
-    <w:rsidRoot w:val="00775BF3"/>
-    <w:rsid w:val="00775BF3"/>
-    <w:rsid w:val="007E1F94"/>
-  </w:rsids>
-  <m:mathPr>
-    <m:mathFont m:val="Cambria Math"/>
-    <m:brkBin m:val="before"/>
-    <m:brkBinSub m:val="--"/>
-    <m:smallFrac m:val="0"/>
-    <m:dispDef/>
-    <m:lMargin m:val="0"/>
-    <m:rMargin m:val="0"/>
-    <m:defJc m:val="centerGroup"/>
-    <m:wrapIndent m:val="1440"/>
-    <m:intLim m:val="subSup"/>
-    <m:naryLim m:val="undOvr"/>
-  </m:mathPr>
-  <w:themeFontLang w:val="en-US" w:bidi="ar-SA"/>
-  <w:clrSchemeMapping w:bg1="light1" w:t1="dark1" w:bg2="light2" w:t2="dark2" w:accent1="accent1" w:accent2="accent2" w:accent3="accent3" w:accent4="accent4" w:accent5="accent5" w:accent6="accent6" w:hyperlink="hyperlink" w:followedHyperlink="followedHyperlink"/>
-  <w:decimalSymbol w:val="."/>
-  <w:listSeparator w:val=","/>
-  <w15:chartTrackingRefBased/>
-</w:settings>
-</file>
-
-<file path=word/glossary/styles.xml><?xml version="1.0" encoding="utf-8"?>
-<w:styles xmlns:mc="http://schemas.openxmlformats.org/markup-compatibility/2006" xmlns:r="http://schemas.openxmlformats.org/officeDocument/2006/relationships" xmlns:w="http://schemas.openxmlformats.org/wordprocessingml/2006/main" xmlns:w14="http://schemas.microsoft.com/office/word/2010/wordml" xmlns:w15="http://schemas.microsoft.com/office/word/2012/wordml" xmlns:w16se="http://schemas.microsoft.com/office/word/2015/wordml/symex" mc:Ignorable="w14 w15 w16se">
-  <w:docDefaults>
-    <w:rPrDefault>
-      <w:rPr>
-        <w:rFonts w:asciiTheme="minorHAnsi" w:eastAsiaTheme="minorEastAsia" w:hAnsiTheme="minorHAnsi" w:cstheme="minorBidi"/>
-        <w:sz w:val="22"/>
-        <w:szCs w:val="22"/>
-        <w:lang w:val="en-US" w:eastAsia="en-US" w:bidi="ar-SA"/>
-      </w:rPr>
-    </w:rPrDefault>
-    <w:pPrDefault>
-      <w:pPr>
-        <w:spacing w:after="160" w:line="259" w:lineRule="auto"/>
-      </w:pPr>
-    </w:pPrDefault>
-  </w:docDefaults>
-  <w:latentStyles w:defLockedState="0" w:defUIPriority="99" w:defSemiHidden="0" w:defUnhideWhenUsed="0" w:defQFormat="0" w:count="371">
-    <w:lsdException w:name="Normal" w:uiPriority="0" w:qFormat="1"/>
-    <w:lsdException w:name="heading 1" w:uiPriority="9" w:qFormat="1"/>
-    <w:lsdException w:name="heading 2" w:semiHidden="1" w:uiPriority="9" w:unhideWhenUsed="1" w:qFormat="1"/>
-    <w:lsdException w:name="heading 3" w:semiHidden="1" w:uiPriority="9" w:unhideWhenUsed="1" w:qFormat="1"/>
-    <w:lsdException w:name="heading 4" w:semiHidden="1" w:uiPriority="9" w:unhideWhenUsed="1" w:qFormat="1"/>
-    <w:lsdException w:name="heading 5" w:semiHidden="1" w:uiPriority="9" w:unhideWhenUsed="1" w:qFormat="1"/>
-    <w:lsdException w:name="heading 6" w:semiHidden="1" w:uiPriority="9" w:unhideWhenUsed="1" w:qFormat="1"/>
-    <w:lsdException w:name="heading 7" w:semiHidden="1" w:uiPriority="9" w:unhideWhenUsed="1" w:qFormat="1"/>
-    <w:lsdException w:name="heading 8" w:semiHidden="1" w:uiPriority="9" w:unhideWhenUsed="1" w:qFormat="1"/>
-    <w:lsdException w:name="heading 9" w:semiHidden="1" w:uiPriority="9" w:unhideWhenUsed="1" w:qFormat="1"/>
-    <w:lsdException w:name="index 1" w:semiHidden="1" w:unhideWhenUsed="1"/>
-    <w:lsdException w:name="index 2" w:semiHidden="1" w:unhideWhenUsed="1"/>
-    <w:lsdException w:name="index 3" w:semiHidden="1" w:unhideWhenUsed="1"/>
-    <w:lsdException w:name="index 4" w:semiHidden="1" w:unhideWhenUsed="1"/>
-    <w:lsdException w:name="index 5" w:semiHidden="1" w:unhideWhenUsed="1"/>
-    <w:lsdException w:name="index 6" w:semiHidden="1" w:unhideWhenUsed="1"/>
-    <w:lsdException w:name="index 7" w:semiHidden="1" w:unhideWhenUsed="1"/>
-    <w:lsdException w:name="index 8" w:semiHidden="1" w:unhideWhenUsed="1"/>
-    <w:lsdException w:name="index 9" w:semiHidden="1" w:unhideWhenUsed="1"/>
-    <w:lsdException w:name="toc 1" w:semiHidden="1" w:uiPriority="39" w:unhideWhenUsed="1"/>
-    <w:lsdException w:name="toc 2" w:semiHidden="1" w:uiPriority="39" w:unhideWhenUsed="1"/>
-    <w:lsdException w:name="toc 3" w:semiHidden="1" w:uiPriority="39" w:unhideWhenUsed="1"/>
-    <w:lsdException w:name="toc 4" w:semiHidden="1" w:uiPriority="39" w:unhideWhenUsed="1"/>
-    <w:lsdException w:name="toc 5" w:semiHidden="1" w:uiPriority="39" w:unhideWhenUsed="1"/>
-    <w:lsdException w:name="toc 6" w:semiHidden="1" w:uiPriority="39" w:unhideWhenUsed="1"/>
-    <w:lsdException w:name="toc 7" w:semiHidden="1" w:uiPriority="39" w:unhideWhenUsed="1"/>
-    <w:lsdException w:name="toc 8" w:semiHidden="1" w:uiPriority="39" w:unhideWhenUsed="1"/>
-    <w:lsdException w:name="toc 9" w:semiHidden="1" w:uiPriority="39" w:unhideWhenUsed="1"/>
-    <w:lsdException w:name="Normal Indent" w:semiHidden="1" w:unhideWhenUsed="1"/>
-    <w:lsdException w:name="footnote text" w:semiHidden="1" w:unhideWhenUsed="1"/>
-    <w:lsdException w:name="annotation text" w:semiHidden="1" w:unhideWhenUsed="1"/>
-    <w:lsdException w:name="header" w:semiHidden="1" w:unhideWhenUsed="1"/>
-    <w:lsdException w:name="footer" w:semiHidden="1" w:unhideWhenUsed="1"/>
-    <w:lsdException w:name="index heading" w:semiHidden="1" w:unhideWhenUsed="1"/>
-    <w:lsdException w:name="caption" w:semiHidden="1" w:uiPriority="35" w:unhideWhenUsed="1" w:qFormat="1"/>
-    <w:lsdException w:name="table of figures" w:semiHidden="1" w:unhideWhenUsed="1"/>
-    <w:lsdException w:name="envelope address" w:semiHidden="1" w:unhideWhenUsed="1"/>
-    <w:lsdException w:name="envelope return" w:semiHidden="1" w:unhideWhenUsed="1"/>
-    <w:lsdException w:name="footnote reference" w:semiHidden="1" w:unhideWhenUsed="1"/>
-    <w:lsdException w:name="annotation reference" w:semiHidden="1" w:unhideWhenUsed="1"/>
-    <w:lsdException w:name="line number" w:semiHidden="1" w:unhideWhenUsed="1"/>
-    <w:lsdException w:name="page number" w:semiHidden="1" w:unhideWhenUsed="1"/>
-    <w:lsdException w:name="endnote reference" w:semiHidden="1" w:unhideWhenUsed="1"/>
-    <w:lsdException w:name="endnote text" w:semiHidden="1" w:unhideWhenUsed="1"/>
-    <w:lsdException w:name="table of authorities" w:semiHidden="1" w:unhideWhenUsed="1"/>
-    <w:lsdException w:name="macro" w:semiHidden="1" w:unhideWhenUsed="1"/>
-    <w:lsdException w:name="toa heading" w:semiHidden="1" w:unhideWhenUsed="1"/>
-    <w:lsdException w:name="List" w:semiHidden="1" w:unhideWhenUsed="1"/>
-    <w:lsdException w:name="List Bullet" w:semiHidden="1" w:unhideWhenUsed="1"/>
-    <w:lsdException w:name="List Number" w:semiHidden="1" w:unhideWhenUsed="1"/>
-    <w:lsdException w:name="List 2" w:semiHidden="1" w:unhideWhenUsed="1"/>
-    <w:lsdException w:name="List 3" w:semiHidden="1" w:unhideWhenUsed="1"/>
-    <w:lsdException w:name="List 4" w:semiHidden="1" w:unhideWhenUsed="1"/>
-    <w:lsdException w:name="List 5" w:semiHidden="1" w:unhideWhenUsed="1"/>
-    <w:lsdException w:name="List Bullet 2" w:semiHidden="1" w:unhideWhenUsed="1"/>
-    <w:lsdException w:name="List Bullet 3" w:semiHidden="1" w:unhideWhenUsed="1"/>
-    <w:lsdException w:name="List Bullet 4" w:semiHidden="1" w:unhideWhenUsed="1"/>
-    <w:lsdException w:name="List Bullet 5" w:semiHidden="1" w:unhideWhenUsed="1"/>
-    <w:lsdException w:name="List Number 2" w:semiHidden="1" w:unhideWhenUsed="1"/>
-    <w:lsdException w:name="List Number 3" w:semiHidden="1" w:unhideWhenUsed="1"/>
-    <w:lsdException w:name="List Number 4" w:semiHidden="1" w:unhideWhenUsed="1"/>
-    <w:lsdException w:name="List Number 5" w:semiHidden="1" w:unhideWhenUsed="1"/>
-    <w:lsdException w:name="Title" w:uiPriority="10" w:qFormat="1"/>
-    <w:lsdException w:name="Closing" w:semiHidden="1" w:unhideWhenUsed="1"/>
-    <w:lsdException w:name="Signature" w:semiHidden="1" w:unhideWhenUsed="1"/>
-    <w:lsdException w:name="Default Paragraph Font" w:semiHidden="1" w:uiPriority="1" w:unhideWhenUsed="1"/>
-    <w:lsdException w:name="Body Text" w:semiHidden="1" w:unhideWhenUsed="1"/>
-    <w:lsdException w:name="Body Text Indent" w:semiHidden="1" w:unhideWhenUsed="1"/>
-    <w:lsdException w:name="List Continue" w:semiHidden="1" w:unhideWhenUsed="1"/>
-    <w:lsdException w:name="List Continue 2" w:semiHidden="1" w:unhideWhenUsed="1"/>
-    <w:lsdException w:name="List Continue 3" w:semiHidden="1" w:unhideWhenUsed="1"/>
-    <w:lsdException w:name="List Continue 4" w:semiHidden="1" w:unhideWhenUsed="1"/>
-    <w:lsdException w:name="List Continue 5" w:semiHidden="1" w:unhideWhenUsed="1"/>
-    <w:lsdException w:name="Message Header" w:semiHidden="1" w:unhideWhenUsed="1"/>
-    <w:lsdException w:name="Subtitle" w:uiPriority="11" w:qFormat="1"/>
-    <w:lsdException w:name="Salutation" w:semiHidden="1" w:unhideWhenUsed="1"/>
-    <w:lsdException w:name="Date" w:semiHidden="1" w:unhideWhenUsed="1"/>
-    <w:lsdException w:name="Body Text First Indent" w:semiHidden="1" w:unhideWhenUsed="1"/>
-    <w:lsdException w:name="Body Text First Indent 2" w:semiHidden="1" w:unhideWhenUsed="1"/>
-    <w:lsdException w:name="Note Heading" w:semiHidden="1" w:unhideWhenUsed="1"/>
-    <w:lsdException w:name="Body Text 2" w:semiHidden="1" w:unhideWhenUsed="1"/>
-    <w:lsdException w:name="Body Text 3" w:semiHidden="1" w:unhideWhenUsed="1"/>
-    <w:lsdException w:name="Body Text Indent 2" w:semiHidden="1" w:unhideWhenUsed="1"/>
-    <w:lsdException w:name="Body Text Indent 3" w:semiHidden="1" w:unhideWhenUsed="1"/>
-    <w:lsdException w:name="Block Text" w:semiHidden="1" w:unhideWhenUsed="1"/>
-    <w:lsdException w:name="Hyperlink" w:semiHidden="1" w:unhideWhenUsed="1"/>
-    <w:lsdException w:name="FollowedHyperlink" w:semiHidden="1" w:unhideWhenUsed="1"/>
-    <w:lsdException w:name="Strong" w:uiPriority="22" w:qFormat="1"/>
-    <w:lsdException w:name="Emphasis" w:uiPriority="20" w:qFormat="1"/>
-    <w:lsdException w:name="Document Map" w:semiHidden="1" w:unhideWhenUsed="1"/>
-    <w:lsdException w:name="Plain Text" w:semiHidden="1" w:unhideWhenUsed="1"/>
-    <w:lsdException w:name="E-mail Signature" w:semiHidden="1" w:unhideWhenUsed="1"/>
-    <w:lsdException w:name="HTML Top of Form" w:semiHidden="1" w:unhideWhenUsed="1"/>
-    <w:lsdException w:name="HTML Bottom of Form" w:semiHidden="1" w:unhideWhenUsed="1"/>
-    <w:lsdException w:name="Normal (Web)" w:semiHidden="1" w:unhideWhenUsed="1"/>
-    <w:lsdException w:name="HTML Acronym" w:semiHidden="1" w:unhideWhenUsed="1"/>
-    <w:lsdException w:name="HTML Address" w:semiHidden="1" w:unhideWhenUsed="1"/>
-    <w:lsdException w:name="HTML Cite" w:semiHidden="1" w:unhideWhenUsed="1"/>
-    <w:lsdException w:name="HTML Code" w:semiHidden="1" w:unhideWhenUsed="1"/>
-    <w:lsdException w:name="HTML Definition" w:semiHidden="1" w:unhideWhenUsed="1"/>
-    <w:lsdException w:name="HTML Keyboard" w:semiHidden="1" w:unhideWhenUsed="1"/>
-    <w:lsdException w:name="HTML Preformatted" w:semiHidden="1" w:unhideWhenUsed="1"/>
-    <w:lsdException w:name="HTML Sample" w:semiHidden="1" w:unhideWhenUsed="1"/>
-    <w:lsdException w:name="HTML Typewriter" w:semiHidden="1" w:unhideWhenUsed="1"/>
-    <w:lsdException w:name="HTML Variable" w:semiHidden="1" w:unhideWhenUsed="1"/>
-    <w:lsdException w:name="Normal Table" w:semiHidden="1" w:unhideWhenUsed="1"/>
-    <w:lsdException w:name="annotation subject" w:semiHidden="1" w:unhideWhenUsed="1"/>
-    <w:lsdException w:name="No List" w:semiHidden="1" w:unhideWhenUsed="1"/>
-    <w:lsdException w:name="Outline List 1" w:semiHidden="1" w:unhideWhenUsed="1"/>
-    <w:lsdException w:name="Outline List 2" w:semiHidden="1" w:unhideWhenUsed="1"/>
-    <w:lsdException w:name="Outline List 3" w:semiHidden="1" w:unhideWhenUsed="1"/>
-    <w:lsdException w:name="Table Simple 1" w:semiHidden="1" w:unhideWhenUsed="1"/>
-    <w:lsdException w:name="Table Simple 2" w:semiHidden="1" w:unhideWhenUsed="1"/>
-    <w:lsdException w:name="Table Simple 3" w:semiHidden="1" w:unhideWhenUsed="1"/>
-    <w:lsdException w:name="Table Classic 1" w:semiHidden="1" w:unhideWhenUsed="1"/>
-    <w:lsdException w:name="Table Classic 2" w:semiHidden="1" w:unhideWhenUsed="1"/>
-    <w:lsdException w:name="Table Classic 3" w:semiHidden="1" w:unhideWhenUsed="1"/>
-    <w:lsdException w:name="Table Classic 4" w:semiHidden="1" w:unhideWhenUsed="1"/>
-    <w:lsdException w:name="Table Colorful 1" w:semiHidden="1" w:unhideWhenUsed="1"/>
-    <w:lsdException w:name="Table Colorful 2" w:semiHidden="1" w:unhideWhenUsed="1"/>
-    <w:lsdException w:name="Table Colorful 3" w:semiHidden="1" w:unhideWhenUsed="1"/>
-    <w:lsdException w:name="Table Columns 1" w:semiHidden="1" w:unhideWhenUsed="1"/>
-    <w:lsdException w:name="Table Columns 2" w:semiHidden="1" w:unhideWhenUsed="1"/>
-    <w:lsdException w:name="Table Columns 3" w:semiHidden="1" w:unhideWhenUsed="1"/>
-    <w:lsdException w:name="Table Columns 4" w:semiHidden="1" w:unhideWhenUsed="1"/>
-    <w:lsdException w:name="Table Columns 5" w:semiHidden="1" w:unhideWhenUsed="1"/>
-    <w:lsdException w:name="Table Grid 1" w:semiHidden="1" w:unhideWhenUsed="1"/>
-    <w:lsdException w:name="Table Grid 2" w:semiHidden="1" w:unhideWhenUsed="1"/>
-    <w:lsdException w:name="Table Grid 3" w:semiHidden="1" w:unhideWhenUsed="1"/>
-    <w:lsdException w:name="Table Grid 4" w:semiHidden="1" w:unhideWhenUsed="1"/>
-    <w:lsdException w:name="Table Grid 5" w:semiHidden="1" w:unhideWhenUsed="1"/>
-    <w:lsdException w:name="Table Grid 6" w:semiHidden="1" w:unhideWhenUsed="1"/>
-    <w:lsdException w:name="Table Grid 7" w:semiHidden="1" w:unhideWhenUsed="1"/>
-    <w:lsdException w:name="Table Grid 8" w:semiHidden="1" w:unhideWhenUsed="1"/>
-    <w:lsdException w:name="Table List 1" w:semiHidden="1" w:unhideWhenUsed="1"/>
-    <w:lsdException w:name="Table List 2" w:semiHidden="1" w:unhideWhenUsed="1"/>
-    <w:lsdException w:name="Table List 3" w:semiHidden="1" w:unhideWhenUsed="1"/>
-    <w:lsdException w:name="Table List 4" w:semiHidden="1" w:unhideWhenUsed="1"/>
-    <w:lsdException w:name="Table List 5" w:semiHidden="1" w:unhideWhenUsed="1"/>
-    <w:lsdException w:name="Table List 6" w:semiHidden="1" w:unhideWhenUsed="1"/>
-    <w:lsdException w:name="Table List 7" w:semiHidden="1" w:unhideWhenUsed="1"/>
-    <w:lsdException w:name="Table List 8" w:semiHidden="1" w:unhideWhenUsed="1"/>
-    <w:lsdException w:name="Table 3D effects 1" w:semiHidden="1" w:unhideWhenUsed="1"/>
-    <w:lsdException w:name="Table 3D effects 2" w:semiHidden="1" w:unhideWhenUsed="1"/>
-    <w:lsdException w:name="Table 3D effects 3" w:semiHidden="1" w:unhideWhenUsed="1"/>
-    <w:lsdException w:name="Table Contemporary" w:semiHidden="1" w:unhideWhenUsed="1"/>
-    <w:lsdException w:name="Table Elegant" w:semiHidden="1" w:unhideWhenUsed="1"/>
-    <w:lsdException w:name="Table Professional" w:semiHidden="1" w:unhideWhenUsed="1"/>
-    <w:lsdException w:name="Table Subtle 1" w:semiHidden="1" w:unhideWhenUsed="1"/>
-    <w:lsdException w:name="Table Subtle 2" w:semiHidden="1" w:unhideWhenUsed="1"/>
-    <w:lsdException w:name="Table Web 1" w:semiHidden="1" w:unhideWhenUsed="1"/>
-    <w:lsdException w:name="Table Web 2" w:semiHidden="1" w:unhideWhenUsed="1"/>
-    <w:lsdException w:name="Table Web 3" w:semiHidden="1" w:unhideWhenUsed="1"/>
-    <w:lsdException w:name="Balloon Text" w:semiHidden="1" w:unhideWhenUsed="1"/>
-    <w:lsdException w:name="Table Grid" w:uiPriority="39"/>
-    <w:lsdException w:name="Table Theme" w:semiHidden="1" w:unhideWhenUsed="1"/>
-    <w:lsdException w:name="Placeholder Text" w:semiHidden="1"/>
-    <w:lsdException w:name="No Spacing" w:uiPriority="1" w:qFormat="1"/>
-    <w:lsdException w:name="Light Shading" w:uiPriority="60"/>
-    <w:lsdException w:name="Light List" w:uiPriority="61"/>
-    <w:lsdException w:name="Light Grid" w:uiPriority="62"/>
-    <w:lsdException w:name="Medium Shading 1" w:uiPriority="63"/>
-    <w:lsdException w:name="Medium Shading 2" w:uiPriority="64"/>
-    <w:lsdException w:name="Medium List 1" w:uiPriority="65"/>
-    <w:lsdException w:name="Medium List 2" w:uiPriority="66"/>
-    <w:lsdException w:name="Medium Grid 1" w:uiPriority="67"/>
-    <w:lsdException w:name="Medium Grid 2" w:uiPriority="68"/>
-    <w:lsdException w:name="Medium Grid 3" w:uiPriority="69"/>
-    <w:lsdException w:name="Dark List" w:uiPriority="70"/>
-    <w:lsdException w:name="Colorful Shading" w:uiPriority="71"/>
-    <w:lsdException w:name="Colorful List" w:uiPriority="72"/>
-    <w:lsdException w:name="Colorful Grid" w:uiPriority="73"/>
-    <w:lsdException w:name="Light Shading Accent 1" w:uiPriority="60"/>
-    <w:lsdException w:name="Light List Accent 1" w:uiPriority="61"/>
-    <w:lsdException w:name="Light Grid Accent 1" w:uiPriority="62"/>
-    <w:lsdException w:name="Medium Shading 1 Accent 1" w:uiPriority="63"/>
-    <w:lsdException w:name="Medium Shading 2 Accent 1" w:uiPriority="64"/>
-    <w:lsdException w:name="Medium List 1 Accent 1" w:uiPriority="65"/>
-    <w:lsdException w:name="Revision" w:semiHidden="1"/>
-    <w:lsdException w:name="List Paragraph" w:uiPriority="34" w:qFormat="1"/>
-    <w:lsdException w:name="Quote" w:uiPriority="29" w:qFormat="1"/>
-    <w:lsdException w:name="Intense Quote" w:uiPriority="30" w:qFormat="1"/>
-    <w:lsdException w:name="Medium List 2 Accent 1" w:uiPriority="66"/>
-    <w:lsdException w:name="Medium Grid 1 Accent 1" w:uiPriority="67"/>
-    <w:lsdException w:name="Medium Grid 2 Accent 1" w:uiPriority="68"/>
-    <w:lsdException w:name="Medium Grid 3 Accent 1" w:uiPriority="69"/>
-    <w:lsdException w:name="Dark List Accent 1" w:uiPriority="70"/>
-    <w:lsdException w:name="Colorful Shading Accent 1" w:uiPriority="71"/>
-    <w:lsdException w:name="Colorful List Accent 1" w:uiPriority="72"/>
-    <w:lsdException w:name="Colorful Grid Accent 1" w:uiPriority="73"/>
-    <w:lsdException w:name="Light Shading Accent 2" w:uiPriority="60"/>
-    <w:lsdException w:name="Light List Accent 2" w:uiPriority="61"/>
-    <w:lsdException w:name="Light Grid Accent 2" w:uiPriority="62"/>
-    <w:lsdException w:name="Medium Shading 1 Accent 2" w:uiPriority="63"/>
-    <w:lsdException w:name="Medium Shading 2 Accent 2" w:uiPriority="64"/>
-    <w:lsdException w:name="Medium List 1 Accent 2" w:uiPriority="65"/>
-    <w:lsdException w:name="Medium List 2 Accent 2" w:uiPriority="66"/>
-    <w:lsdException w:name="Medium Grid 1 Accent 2" w:uiPriority="67"/>
-    <w:lsdException w:name="Medium Grid 2 Accent 2" w:uiPriority="68"/>
-    <w:lsdException w:name="Medium Grid 3 Accent 2" w:uiPriority="69"/>
-    <w:lsdException w:name="Dark List Accent 2" w:uiPriority="70"/>
-    <w:lsdException w:name="Colorful Shading Accent 2" w:uiPriority="71"/>
-    <w:lsdException w:name="Colorful List Accent 2" w:uiPriority="72"/>
-    <w:lsdException w:name="Colorful Grid Accent 2" w:uiPriority="73"/>
-    <w:lsdException w:name="Light Shading Accent 3" w:uiPriority="60"/>
-    <w:lsdException w:name="Light List Accent 3" w:uiPriority="61"/>
-    <w:lsdException w:name="Light Grid Accent 3" w:uiPriority="62"/>
-    <w:lsdException w:name="Medium Shading 1 Accent 3" w:uiPriority="63"/>
-    <w:lsdException w:name="Medium Shading 2 Accent 3" w:uiPriority="64"/>
-    <w:lsdException w:name="Medium List 1 Accent 3" w:uiPriority="65"/>
-    <w:lsdException w:name="Medium List 2 Accent 3" w:uiPriority="66"/>
-    <w:lsdException w:name="Medium Grid 1 Accent 3" w:uiPriority="67"/>
-    <w:lsdException w:name="Medium Grid 2 Accent 3" w:uiPriority="68"/>
-    <w:lsdException w:name="Medium Grid 3 Accent 3" w:uiPriority="69"/>
-    <w:lsdException w:name="Dark List Accent 3" w:uiPriority="70"/>
-    <w:lsdException w:name="Colorful Shading Accent 3" w:uiPriority="71"/>
-    <w:lsdException w:name="Colorful List Accent 3" w:uiPriority="72"/>
-    <w:lsdException w:name="Colorful Grid Accent 3" w:uiPriority="73"/>
-    <w:lsdException w:name="Light Shading Accent 4" w:uiPriority="60"/>
-    <w:lsdException w:name="Light List Accent 4" w:uiPriority="61"/>
-    <w:lsdException w:name="Light Grid Accent 4" w:uiPriority="62"/>
-    <w:lsdException w:name="Medium Shading 1 Accent 4" w:uiPriority="63"/>
-    <w:lsdException w:name="Medium Shading 2 Accent 4" w:uiPriority="64"/>
-    <w:lsdException w:name="Medium List 1 Accent 4" w:uiPriority="65"/>
-    <w:lsdException w:name="Medium List 2 Accent 4" w:uiPriority="66"/>
-    <w:lsdException w:name="Medium Grid 1 Accent 4" w:uiPriority="67"/>
-    <w:lsdException w:name="Medium Grid 2 Accent 4" w:uiPriority="68"/>
-    <w:lsdException w:name="Medium Grid 3 Accent 4" w:uiPriority="69"/>
-    <w:lsdException w:name="Dark List Accent 4" w:uiPriority="70"/>
-    <w:lsdException w:name="Colorful Shading Accent 4" w:uiPriority="71"/>
-    <w:lsdException w:name="Colorful List Accent 4" w:uiPriority="72"/>
-    <w:lsdException w:name="Colorful Grid Accent 4" w:uiPriority="73"/>
-    <w:lsdException w:name="Light Shading Accent 5" w:uiPriority="60"/>
-    <w:lsdException w:name="Light List Accent 5" w:uiPriority="61"/>
-    <w:lsdException w:name="Light Grid Accent 5" w:uiPriority="62"/>
-    <w:lsdException w:name="Medium Shading 1 Accent 5" w:uiPriority="63"/>
-    <w:lsdException w:name="Medium Shading 2 Accent 5" w:uiPriority="64"/>
-    <w:lsdException w:name="Medium List 1 Accent 5" w:uiPriority="65"/>
-    <w:lsdException w:name="Medium List 2 Accent 5" w:uiPriority="66"/>
-    <w:lsdException w:name="Medium Grid 1 Accent 5" w:uiPriority="67"/>
-    <w:lsdException w:name="Medium Grid 2 Accent 5" w:uiPriority="68"/>
-    <w:lsdException w:name="Medium Grid 3 Accent 5" w:uiPriority="69"/>
-    <w:lsdException w:name="Dark List Accent 5" w:uiPriority="70"/>
-    <w:lsdException w:name="Colorful Shading Accent 5" w:uiPriority="71"/>
-    <w:lsdException w:name="Colorful List Accent 5" w:uiPriority="72"/>
-    <w:lsdException w:name="Colorful Grid Accent 5" w:uiPriority="73"/>
-    <w:lsdException w:name="Light Shading Accent 6" w:uiPriority="60"/>
-    <w:lsdException w:name="Light List Accent 6" w:uiPriority="61"/>
-    <w:lsdException w:name="Light Grid Accent 6" w:uiPriority="62"/>
-    <w:lsdException w:name="Medium Shading 1 Accent 6" w:uiPriority="63"/>
-    <w:lsdException w:name="Medium Shading 2 Accent 6" w:uiPriority="64"/>
-    <w:lsdException w:name="Medium List 1 Accent 6" w:uiPriority="65"/>
-    <w:lsdException w:name="Medium List 2 Accent 6" w:uiPriority="66"/>
-    <w:lsdException w:name="Medium Grid 1 Accent 6" w:uiPriority="67"/>
-    <w:lsdException w:name="Medium Grid 2 Accent 6" w:uiPriority="68"/>
-    <w:lsdException w:name="Medium Grid 3 Accent 6" w:uiPriority="69"/>
-    <w:lsdException w:name="Dark List Accent 6" w:uiPriority="70"/>
-    <w:lsdException w:name="Colorful Shading Accent 6" w:uiPriority="71"/>
-    <w:lsdException w:name="Colorful List Accent 6" w:uiPriority="72"/>
-    <w:lsdException w:name="Colorful Grid Accent 6" w:uiPriority="73"/>
-    <w:lsdException w:name="Subtle Emphasis" w:uiPriority="19" w:qFormat="1"/>
-    <w:lsdException w:name="Intense Emphasis" w:uiPriority="21" w:qFormat="1"/>
-    <w:lsdException w:name="Subtle Reference" w:uiPriority="31" w:qFormat="1"/>
-    <w:lsdException w:name="Intense Reference" w:uiPriority="32" w:qFormat="1"/>
-    <w:lsdException w:name="Book Title" w:uiPriority="33" w:qFormat="1"/>
-    <w:lsdException w:name="Bibliography" w:semiHidden="1" w:uiPriority="37" w:unhideWhenUsed="1"/>
-    <w:lsdException w:name="TOC Heading" w:semiHidden="1" w:uiPriority="39" w:unhideWhenUsed="1" w:qFormat="1"/>
-    <w:lsdException w:name="Plain Table 1" w:uiPriority="41"/>
-    <w:lsdException w:name="Plain Table 2" w:uiPriority="42"/>
-    <w:lsdException w:name="Plain Table 3" w:uiPriority="43"/>
-    <w:lsdException w:name="Plain Table 4" w:uiPriority="44"/>
-    <w:lsdException w:name="Plain Table 5" w:uiPriority="45"/>
-    <w:lsdException w:name="Grid Table Light" w:uiPriority="40"/>
-    <w:lsdException w:name="Grid Table 1 Light" w:uiPriority="46"/>
-    <w:lsdException w:name="Grid Table 2" w:uiPriority="47"/>
-    <w:lsdException w:name="Grid Table 3" w:uiPriority="48"/>
-    <w:lsdException w:name="Grid Table 4" w:uiPriority="49"/>
-    <w:lsdException w:name="Grid Table 5 Dark" w:uiPriority="50"/>
-    <w:lsdException w:name="Grid Table 6 Colorful" w:uiPriority="51"/>
-    <w:lsdException w:name="Grid Table 7 Colorful" w:uiPriority="52"/>
-    <w:lsdException w:name="Grid Table 1 Light Accent 1" w:uiPriority="46"/>
-    <w:lsdException w:name="Grid Table 2 Accent 1" w:uiPriority="47"/>
-    <w:lsdException w:name="Grid Table 3 Accent 1" w:uiPriority="48"/>
-    <w:lsdException w:name="Grid Table 4 Accent 1" w:uiPriority="49"/>
-    <w:lsdException w:name="Grid Table 5 Dark Accent 1" w:uiPriority="50"/>
-    <w:lsdException w:name="Grid Table 6 Colorful Accent 1" w:uiPriority="51"/>
-    <w:lsdException w:name="Grid Table 7 Colorful Accent 1" w:uiPriority="52"/>
-    <w:lsdException w:name="Grid Table 1 Light Accent 2" w:uiPriority="46"/>
-    <w:lsdException w:name="Grid Table 2 Accent 2" w:uiPriority="47"/>
-    <w:lsdException w:name="Grid Table 3 Accent 2" w:uiPriority="48"/>
-    <w:lsdException w:name="Grid Table 4 Accent 2" w:uiPriority="49"/>
-    <w:lsdException w:name="Grid Table 5 Dark Accent 2" w:uiPriority="50"/>
-    <w:lsdException w:name="Grid Table 6 Colorful Accent 2" w:uiPriority="51"/>
-    <w:lsdException w:name="Grid Table 7 Colorful Accent 2" w:uiPriority="52"/>
-    <w:lsdException w:name="Grid Table 1 Light Accent 3" w:uiPriority="46"/>
-    <w:lsdException w:name="Grid Table 2 Accent 3" w:uiPriority="47"/>
-    <w:lsdException w:name="Grid Table 3 Accent 3" w:uiPriority="48"/>
-    <w:lsdException w:name="Grid Table 4 Accent 3" w:uiPriority="49"/>
-    <w:lsdException w:name="Grid Table 5 Dark Accent 3" w:uiPriority="50"/>
-    <w:lsdException w:name="Grid Table 6 Colorful Accent 3" w:uiPriority="51"/>
-    <w:lsdException w:name="Grid Table 7 Colorful Accent 3" w:uiPriority="52"/>
-    <w:lsdException w:name="Grid Table 1 Light Accent 4" w:uiPriority="46"/>
-    <w:lsdException w:name="Grid Table 2 Accent 4" w:uiPriority="47"/>
-    <w:lsdException w:name="Grid Table 3 Accent 4" w:uiPriority="48"/>
-    <w:lsdException w:name="Grid Table 4 Accent 4" w:uiPriority="49"/>
-    <w:lsdException w:name="Grid Table 5 Dark Accent 4" w:uiPriority="50"/>
-    <w:lsdException w:name="Grid Table 6 Colorful Accent 4" w:uiPriority="51"/>
-    <w:lsdException w:name="Grid Table 7 Colorful Accent 4" w:uiPriority="52"/>
-    <w:lsdException w:name="Grid Table 1 Light Accent 5" w:uiPriority="46"/>
-    <w:lsdException w:name="Grid Table 2 Accent 5" w:uiPriority="47"/>
-    <w:lsdException w:name="Grid Table 3 Accent 5" w:uiPriority="48"/>
-    <w:lsdException w:name="Grid Table 4 Accent 5" w:uiPriority="49"/>
-    <w:lsdException w:name="Grid Table 5 Dark Accent 5" w:uiPriority="50"/>
-    <w:lsdException w:name="Grid Table 6 Colorful Accent 5" w:uiPriority="51"/>
-    <w:lsdException w:name="Grid Table 7 Colorful Accent 5" w:uiPriority="52"/>
-    <w:lsdException w:name="Grid Table 1 Light Accent 6" w:uiPriority="46"/>
-    <w:lsdException w:name="Grid Table 2 Accent 6" w:uiPriority="47"/>
-    <w:lsdException w:name="Grid Table 3 Accent 6" w:uiPriority="48"/>
-    <w:lsdException w:name="Grid Table 4 Accent 6" w:uiPriority="49"/>
-    <w:lsdException w:name="Grid Table 5 Dark Accent 6" w:uiPriority="50"/>
-    <w:lsdException w:name="Grid Table 6 Colorful Accent 6" w:uiPriority="51"/>
-    <w:lsdException w:name="Grid Table 7 Colorful Accent 6" w:uiPriority="52"/>
-    <w:lsdException w:name="List Table 1 Light" w:uiPriority="46"/>
-    <w:lsdException w:name="List Table 2" w:uiPriority="47"/>
-    <w:lsdException w:name="List Table 3" w:uiPriority="48"/>
-    <w:lsdException w:name="List Table 4" w:uiPriority="49"/>
-    <w:lsdException w:name="List Table 5 Dark" w:uiPriority="50"/>
-    <w:lsdException w:name="List Table 6 Colorful" w:uiPriority="51"/>
-    <w:lsdException w:name="List Table 7 Colorful" w:uiPriority="52"/>
-    <w:lsdException w:name="List Table 1 Light Accent 1" w:uiPriority="46"/>
-    <w:lsdException w:name="List Table 2 Accent 1" w:uiPriority="47"/>
-    <w:lsdException w:name="List Table 3 Accent 1" w:uiPriority="48"/>
-    <w:lsdException w:name="List Table 4 Accent 1" w:uiPriority="49"/>
-    <w:lsdException w:name="List Table 5 Dark Accent 1" w:uiPriority="50"/>
-    <w:lsdException w:name="List Table 6 Colorful Accent 1" w:uiPriority="51"/>
-    <w:lsdException w:name="List Table 7 Colorful Accent 1" w:uiPriority="52"/>
-    <w:lsdException w:name="List Table 1 Light Accent 2" w:uiPriority="46"/>
-    <w:lsdException w:name="List Table 2 Accent 2" w:uiPriority="47"/>
-    <w:lsdException w:name="List Table 3 Accent 2" w:uiPriority="48"/>
-    <w:lsdException w:name="List Table 4 Accent 2" w:uiPriority="49"/>
-    <w:lsdException w:name="List Table 5 Dark Accent 2" w:uiPriority="50"/>
-    <w:lsdException w:name="List Table 6 Colorful Accent 2" w:uiPriority="51"/>
-    <w:lsdException w:name="List Table 7 Colorful Accent 2" w:uiPriority="52"/>
-    <w:lsdException w:name="List Table 1 Light Accent 3" w:uiPriority="46"/>
-    <w:lsdException w:name="List Table 2 Accent 3" w:uiPriority="47"/>
-    <w:lsdException w:name="List Table 3 Accent 3" w:uiPriority="48"/>
-    <w:lsdException w:name="List Table 4 Accent 3" w:uiPriority="49"/>
-    <w:lsdException w:name="List Table 5 Dark Accent 3" w:uiPriority="50"/>
-    <w:lsdException w:name="List Table 6 Colorful Accent 3" w:uiPriority="51"/>
-    <w:lsdException w:name="List Table 7 Colorful Accent 3" w:uiPriority="52"/>
-    <w:lsdException w:name="List Table 1 Light Accent 4" w:uiPriority="46"/>
-    <w:lsdException w:name="List Table 2 Accent 4" w:uiPriority="47"/>
-    <w:lsdException w:name="List Table 3 Accent 4" w:uiPriority="48"/>
-    <w:lsdException w:name="List Table 4 Accent 4" w:uiPriority="49"/>
-    <w:lsdException w:name="List Table 5 Dark Accent 4" w:uiPriority="50"/>
-    <w:lsdException w:name="List Table 6 Colorful Accent 4" w:uiPriority="51"/>
-    <w:lsdException w:name="List Table 7 Colorful Accent 4" w:uiPriority="52"/>
-    <w:lsdException w:name="List Table 1 Light Accent 5" w:uiPriority="46"/>
-    <w:lsdException w:name="List Table 2 Accent 5" w:uiPriority="47"/>
-    <w:lsdException w:name="List Table 3 Accent 5" w:uiPriority="48"/>
-    <w:lsdException w:name="List Table 4 Accent 5" w:uiPriority="49"/>
-    <w:lsdException w:name="List Table 5 Dark Accent 5" w:uiPriority="50"/>
-    <w:lsdException w:name="List Table 6 Colorful Accent 5" w:uiPriority="51"/>
-    <w:lsdException w:name="List Table 7 Colorful Accent 5" w:uiPriority="52"/>
-    <w:lsdException w:name="List Table 1 Light Accent 6" w:uiPriority="46"/>
-    <w:lsdException w:name="List Table 2 Accent 6" w:uiPriority="47"/>
-    <w:lsdException w:name="List Table 3 Accent 6" w:uiPriority="48"/>
-    <w:lsdException w:name="List Table 4 Accent 6" w:uiPriority="49"/>
-    <w:lsdException w:name="List Table 5 Dark Accent 6" w:uiPriority="50"/>
-    <w:lsdException w:name="List Table 6 Colorful Accent 6" w:uiPriority="51"/>
-    <w:lsdException w:name="List Table 7 Colorful Accent 6" w:uiPriority="52"/>
-  </w:latentStyles>
-  <w:style w:type="paragraph" w:default="1" w:styleId="Normal">
-    <w:name w:val="Normal"/>
-    <w:qFormat/>
-  </w:style>
-  <w:style w:type="character" w:default="1" w:styleId="DefaultParagraphFont">
-    <w:name w:val="Default Paragraph Font"/>
-    <w:uiPriority w:val="1"/>
-    <w:semiHidden/>
-    <w:unhideWhenUsed/>
-  </w:style>
-  <w:style w:type="table" w:default="1" w:styleId="TableNormal">
-    <w:name w:val="Normal Table"/>
-    <w:uiPriority w:val="99"/>
-    <w:semiHidden/>
-    <w:unhideWhenUsed/>
-    <w:tblPr>
-      <w:tblInd w:w="0" w:type="dxa"/>
-      <w:tblCellMar>
-        <w:top w:w="0" w:type="dxa"/>
-        <w:left w:w="108" w:type="dxa"/>
-        <w:bottom w:w="0" w:type="dxa"/>
-        <w:right w:w="108" w:type="dxa"/>
-      </w:tblCellMar>
-    </w:tblPr>
-  </w:style>
-  <w:style w:type="numbering" w:default="1" w:styleId="NoList">
-    <w:name w:val="No List"/>
-    <w:uiPriority w:val="99"/>
-    <w:semiHidden/>
-    <w:unhideWhenUsed/>
-  </w:style>
-  <w:style w:type="character" w:styleId="PlaceholderText">
-    <w:name w:val="Placeholder Text"/>
-    <w:basedOn w:val="DefaultParagraphFont"/>
-    <w:uiPriority w:val="99"/>
-    <w:semiHidden/>
-    <w:rsid w:val="00775BF3"/>
-    <w:rPr>
-      <w:color w:val="808080"/>
-    </w:rPr>
-  </w:style>
-</w:styles>
-</file>
-
-<file path=word/glossary/webSettings.xml><?xml version="1.0" encoding="utf-8"?>
-<w:webSettings xmlns:mc="http://schemas.openxmlformats.org/markup-compatibility/2006" xmlns:r="http://schemas.openxmlformats.org/officeDocument/2006/relationships" xmlns:w="http://schemas.openxmlformats.org/wordprocessingml/2006/main" xmlns:w14="http://schemas.microsoft.com/office/word/2010/wordml" xmlns:w15="http://schemas.microsoft.com/office/word/2012/wordml" xmlns:w16se="http://schemas.microsoft.com/office/word/2015/wordml/symex" mc:Ignorable="w14 w15 w16se">
-  <w:optimizeForBrowser/>
-  <w:allowPNG/>
-</w:webSettings>
-</file>
-
 <file path=word/theme/theme1.xml><?xml version="1.0" encoding="utf-8"?>
 <a:theme xmlns:a="http://schemas.openxmlformats.org/drawingml/2006/main" name="Office Theme">
   <a:themeElements>

</xml_diff>

<commit_message>
report of 2nd question is written
</commit_message>
<xml_diff>
--- a/Homework 02/Report.docx
+++ b/Homework 02/Report.docx
@@ -32,7 +32,7 @@
                     <pic:cNvPicPr/>
                   </pic:nvPicPr>
                   <pic:blipFill>
-                    <a:blip r:embed="rId7" cstate="print">
+                    <a:blip r:embed="rId8" cstate="print">
                       <a:extLst>
                         <a:ext uri="{28A0092B-C50C-407E-A947-70E740481C1C}">
                           <a14:useLocalDpi xmlns:a14="http://schemas.microsoft.com/office/drawing/2010/main" val="0"/>
@@ -1391,7 +1391,7 @@
                     <pic:cNvPicPr/>
                   </pic:nvPicPr>
                   <pic:blipFill>
-                    <a:blip r:embed="rId8" cstate="print">
+                    <a:blip r:embed="rId9" cstate="print">
                       <a:extLst>
                         <a:ext uri="{28A0092B-C50C-407E-A947-70E740481C1C}">
                           <a14:useLocalDpi xmlns:a14="http://schemas.microsoft.com/office/drawing/2010/main" val="0"/>
@@ -1433,17 +1433,7 @@
           <w:rtl/>
           <w:lang w:bidi="fa-IR"/>
         </w:rPr>
-        <w:t>با توجه به تصوی</w:t>
-      </w:r>
-      <w:bookmarkStart w:id="0" w:name="_GoBack"/>
-      <w:bookmarkEnd w:id="0"/>
-      <w:r>
-        <w:rPr>
-          <w:rFonts w:hint="cs"/>
-          <w:rtl/>
-          <w:lang w:bidi="fa-IR"/>
-        </w:rPr>
-        <w:t>ر</w:t>
+        <w:t>با توجه به تصویر</w:t>
       </w:r>
       <w:r>
         <w:rPr>
@@ -1525,7 +1515,7 @@
                     <pic:cNvPicPr/>
                   </pic:nvPicPr>
                   <pic:blipFill>
-                    <a:blip r:embed="rId9" cstate="print">
+                    <a:blip r:embed="rId10" cstate="print">
                       <a:extLst>
                         <a:ext uri="{28A0092B-C50C-407E-A947-70E740481C1C}">
                           <a14:useLocalDpi xmlns:a14="http://schemas.microsoft.com/office/drawing/2010/main" val="0"/>
@@ -1867,7 +1857,6 @@
       <w:pPr>
         <w:bidi/>
         <w:rPr>
-          <w:rFonts w:hint="cs"/>
           <w:rtl/>
           <w:lang w:bidi="fa-IR"/>
         </w:rPr>
@@ -1883,26 +1872,31 @@
     </w:p>
     <w:tbl>
       <w:tblPr>
-        <w:tblStyle w:val="TableGrid"/>
+        <w:tblStyle w:val="PlainTable5"/>
         <w:bidiVisual/>
         <w:tblW w:w="0" w:type="auto"/>
+        <w:jc w:val="center"/>
         <w:tblLook w:val="04A0" w:firstRow="1" w:lastRow="0" w:firstColumn="1" w:lastColumn="0" w:noHBand="0" w:noVBand="1"/>
       </w:tblPr>
       <w:tblGrid>
-        <w:gridCol w:w="4675"/>
-        <w:gridCol w:w="4675"/>
+        <w:gridCol w:w="3377"/>
+        <w:gridCol w:w="3191"/>
       </w:tblGrid>
       <w:tr>
+        <w:trPr>
+          <w:cnfStyle w:val="100000000000" w:firstRow="1" w:lastRow="0" w:firstColumn="0" w:lastColumn="0" w:oddVBand="0" w:evenVBand="0" w:oddHBand="0" w:evenHBand="0" w:firstRowFirstColumn="0" w:firstRowLastColumn="0" w:lastRowFirstColumn="0" w:lastRowLastColumn="0"/>
+          <w:jc w:val="center"/>
+        </w:trPr>
         <w:tc>
           <w:tcPr>
-            <w:tcW w:w="4675" w:type="dxa"/>
+            <w:cnfStyle w:val="001000000100" w:firstRow="0" w:lastRow="0" w:firstColumn="1" w:lastColumn="0" w:oddVBand="0" w:evenVBand="0" w:oddHBand="0" w:evenHBand="0" w:firstRowFirstColumn="1" w:firstRowLastColumn="0" w:lastRowFirstColumn="0" w:lastRowLastColumn="0"/>
+            <w:tcW w:w="3377" w:type="dxa"/>
           </w:tcPr>
           <w:p>
             <w:pPr>
               <w:bidi/>
               <w:jc w:val="center"/>
               <w:rPr>
-                <w:rFonts w:hint="cs"/>
                 <w:rtl/>
                 <w:lang w:bidi="fa-IR"/>
               </w:rPr>
@@ -1919,12 +1913,13 @@
         </w:tc>
         <w:tc>
           <w:tcPr>
-            <w:tcW w:w="4675" w:type="dxa"/>
+            <w:tcW w:w="3191" w:type="dxa"/>
           </w:tcPr>
           <w:p>
             <w:pPr>
               <w:bidi/>
               <w:jc w:val="center"/>
+              <w:cnfStyle w:val="100000000000" w:firstRow="1" w:lastRow="0" w:firstColumn="0" w:lastColumn="0" w:oddVBand="0" w:evenVBand="0" w:oddHBand="0" w:evenHBand="0" w:firstRowFirstColumn="0" w:firstRowLastColumn="0" w:lastRowFirstColumn="0" w:lastRowLastColumn="0"/>
               <w:rPr>
                 <w:lang w:bidi="fa-IR"/>
               </w:rPr>
@@ -1956,6 +1951,1331 @@
                 <w:lang w:bidi="fa-IR"/>
               </w:rPr>
               <w:t>10-Fold CV</w:t>
+            </w:r>
+          </w:p>
+        </w:tc>
+      </w:tr>
+      <w:tr>
+        <w:trPr>
+          <w:cnfStyle w:val="000000100000" w:firstRow="0" w:lastRow="0" w:firstColumn="0" w:lastColumn="0" w:oddVBand="0" w:evenVBand="0" w:oddHBand="1" w:evenHBand="0" w:firstRowFirstColumn="0" w:firstRowLastColumn="0" w:lastRowFirstColumn="0" w:lastRowLastColumn="0"/>
+          <w:jc w:val="center"/>
+        </w:trPr>
+        <w:tc>
+          <w:tcPr>
+            <w:cnfStyle w:val="001000000000" w:firstRow="0" w:lastRow="0" w:firstColumn="1" w:lastColumn="0" w:oddVBand="0" w:evenVBand="0" w:oddHBand="0" w:evenHBand="0" w:firstRowFirstColumn="0" w:firstRowLastColumn="0" w:lastRowFirstColumn="0" w:lastRowLastColumn="0"/>
+            <w:tcW w:w="3377" w:type="dxa"/>
+          </w:tcPr>
+          <w:p>
+            <w:pPr>
+              <w:bidi/>
+              <w:jc w:val="center"/>
+              <w:rPr>
+                <w:rtl/>
+                <w:lang w:bidi="fa-IR"/>
+              </w:rPr>
+            </w:pPr>
+            <w:r>
+              <w:rPr>
+                <w:lang w:bidi="fa-IR"/>
+              </w:rPr>
+              <w:t>Linear Regression</w:t>
+            </w:r>
+          </w:p>
+        </w:tc>
+        <w:tc>
+          <w:tcPr>
+            <w:tcW w:w="3191" w:type="dxa"/>
+          </w:tcPr>
+          <w:p>
+            <w:pPr>
+              <w:bidi/>
+              <w:jc w:val="center"/>
+              <w:cnfStyle w:val="000000100000" w:firstRow="0" w:lastRow="0" w:firstColumn="0" w:lastColumn="0" w:oddVBand="0" w:evenVBand="0" w:oddHBand="1" w:evenHBand="0" w:firstRowFirstColumn="0" w:firstRowLastColumn="0" w:lastRowFirstColumn="0" w:lastRowLastColumn="0"/>
+              <w:rPr>
+                <w:rtl/>
+                <w:lang w:bidi="fa-IR"/>
+              </w:rPr>
+            </w:pPr>
+            <w:r>
+              <w:rPr>
+                <w:rFonts w:hint="cs"/>
+                <w:rtl/>
+                <w:lang w:bidi="fa-IR"/>
+              </w:rPr>
+              <w:t>۲.۳۸۴۴۶۵</w:t>
+            </w:r>
+          </w:p>
+        </w:tc>
+      </w:tr>
+      <w:tr>
+        <w:trPr>
+          <w:jc w:val="center"/>
+        </w:trPr>
+        <w:tc>
+          <w:tcPr>
+            <w:cnfStyle w:val="001000000000" w:firstRow="0" w:lastRow="0" w:firstColumn="1" w:lastColumn="0" w:oddVBand="0" w:evenVBand="0" w:oddHBand="0" w:evenHBand="0" w:firstRowFirstColumn="0" w:firstRowLastColumn="0" w:lastRowFirstColumn="0" w:lastRowLastColumn="0"/>
+            <w:tcW w:w="3377" w:type="dxa"/>
+          </w:tcPr>
+          <w:p>
+            <w:pPr>
+              <w:bidi/>
+              <w:jc w:val="center"/>
+              <w:rPr>
+                <w:rtl/>
+                <w:lang w:bidi="fa-IR"/>
+              </w:rPr>
+            </w:pPr>
+            <w:r>
+              <w:rPr>
+                <w:lang w:bidi="fa-IR"/>
+              </w:rPr>
+              <w:t>Lasso Regression (alpha: 0.001)</w:t>
+            </w:r>
+          </w:p>
+        </w:tc>
+        <w:tc>
+          <w:tcPr>
+            <w:tcW w:w="3191" w:type="dxa"/>
+          </w:tcPr>
+          <w:p>
+            <w:pPr>
+              <w:bidi/>
+              <w:jc w:val="center"/>
+              <w:cnfStyle w:val="000000000000" w:firstRow="0" w:lastRow="0" w:firstColumn="0" w:lastColumn="0" w:oddVBand="0" w:evenVBand="0" w:oddHBand="0" w:evenHBand="0" w:firstRowFirstColumn="0" w:firstRowLastColumn="0" w:lastRowFirstColumn="0" w:lastRowLastColumn="0"/>
+              <w:rPr>
+                <w:rtl/>
+                <w:lang w:bidi="fa-IR"/>
+              </w:rPr>
+            </w:pPr>
+            <w:r>
+              <w:rPr>
+                <w:rFonts w:hint="cs"/>
+                <w:rtl/>
+                <w:lang w:bidi="fa-IR"/>
+              </w:rPr>
+              <w:t>۲.۳۸۴۴۸۶</w:t>
+            </w:r>
+          </w:p>
+        </w:tc>
+      </w:tr>
+      <w:tr>
+        <w:trPr>
+          <w:cnfStyle w:val="000000100000" w:firstRow="0" w:lastRow="0" w:firstColumn="0" w:lastColumn="0" w:oddVBand="0" w:evenVBand="0" w:oddHBand="1" w:evenHBand="0" w:firstRowFirstColumn="0" w:firstRowLastColumn="0" w:lastRowFirstColumn="0" w:lastRowLastColumn="0"/>
+          <w:jc w:val="center"/>
+        </w:trPr>
+        <w:tc>
+          <w:tcPr>
+            <w:cnfStyle w:val="001000000000" w:firstRow="0" w:lastRow="0" w:firstColumn="1" w:lastColumn="0" w:oddVBand="0" w:evenVBand="0" w:oddHBand="0" w:evenHBand="0" w:firstRowFirstColumn="0" w:firstRowLastColumn="0" w:lastRowFirstColumn="0" w:lastRowLastColumn="0"/>
+            <w:tcW w:w="3377" w:type="dxa"/>
+          </w:tcPr>
+          <w:p>
+            <w:pPr>
+              <w:bidi/>
+              <w:jc w:val="center"/>
+              <w:rPr>
+                <w:rtl/>
+                <w:lang w:bidi="fa-IR"/>
+              </w:rPr>
+            </w:pPr>
+            <w:r>
+              <w:rPr>
+                <w:lang w:bidi="fa-IR"/>
+              </w:rPr>
+              <w:t>Lasso Regression (alpha: 0.003)</w:t>
+            </w:r>
+          </w:p>
+        </w:tc>
+        <w:tc>
+          <w:tcPr>
+            <w:tcW w:w="3191" w:type="dxa"/>
+          </w:tcPr>
+          <w:p>
+            <w:pPr>
+              <w:bidi/>
+              <w:jc w:val="center"/>
+              <w:cnfStyle w:val="000000100000" w:firstRow="0" w:lastRow="0" w:firstColumn="0" w:lastColumn="0" w:oddVBand="0" w:evenVBand="0" w:oddHBand="1" w:evenHBand="0" w:firstRowFirstColumn="0" w:firstRowLastColumn="0" w:lastRowFirstColumn="0" w:lastRowLastColumn="0"/>
+              <w:rPr>
+                <w:rtl/>
+                <w:lang w:bidi="fa-IR"/>
+              </w:rPr>
+            </w:pPr>
+            <w:r>
+              <w:rPr>
+                <w:rFonts w:hint="cs"/>
+                <w:rtl/>
+                <w:lang w:bidi="fa-IR"/>
+              </w:rPr>
+              <w:t>۲.۳۸۴۵۰۸</w:t>
+            </w:r>
+          </w:p>
+        </w:tc>
+      </w:tr>
+      <w:tr>
+        <w:trPr>
+          <w:jc w:val="center"/>
+        </w:trPr>
+        <w:tc>
+          <w:tcPr>
+            <w:cnfStyle w:val="001000000000" w:firstRow="0" w:lastRow="0" w:firstColumn="1" w:lastColumn="0" w:oddVBand="0" w:evenVBand="0" w:oddHBand="0" w:evenHBand="0" w:firstRowFirstColumn="0" w:firstRowLastColumn="0" w:lastRowFirstColumn="0" w:lastRowLastColumn="0"/>
+            <w:tcW w:w="3377" w:type="dxa"/>
+          </w:tcPr>
+          <w:p>
+            <w:pPr>
+              <w:bidi/>
+              <w:jc w:val="center"/>
+              <w:rPr>
+                <w:rtl/>
+                <w:lang w:bidi="fa-IR"/>
+              </w:rPr>
+            </w:pPr>
+            <w:r>
+              <w:rPr>
+                <w:lang w:bidi="fa-IR"/>
+              </w:rPr>
+              <w:lastRenderedPageBreak/>
+              <w:t>Lasso Regression (alpha: 0.01)</w:t>
+            </w:r>
+          </w:p>
+        </w:tc>
+        <w:tc>
+          <w:tcPr>
+            <w:tcW w:w="3191" w:type="dxa"/>
+          </w:tcPr>
+          <w:p>
+            <w:pPr>
+              <w:bidi/>
+              <w:jc w:val="center"/>
+              <w:cnfStyle w:val="000000000000" w:firstRow="0" w:lastRow="0" w:firstColumn="0" w:lastColumn="0" w:oddVBand="0" w:evenVBand="0" w:oddHBand="0" w:evenHBand="0" w:firstRowFirstColumn="0" w:firstRowLastColumn="0" w:lastRowFirstColumn="0" w:lastRowLastColumn="0"/>
+              <w:rPr>
+                <w:rtl/>
+                <w:lang w:bidi="fa-IR"/>
+              </w:rPr>
+            </w:pPr>
+            <w:r>
+              <w:rPr>
+                <w:rFonts w:hint="cs"/>
+                <w:rtl/>
+                <w:lang w:bidi="fa-IR"/>
+              </w:rPr>
+              <w:t>۲.۳۸۴۳۲۶</w:t>
+            </w:r>
+          </w:p>
+        </w:tc>
+      </w:tr>
+      <w:tr>
+        <w:trPr>
+          <w:cnfStyle w:val="000000100000" w:firstRow="0" w:lastRow="0" w:firstColumn="0" w:lastColumn="0" w:oddVBand="0" w:evenVBand="0" w:oddHBand="1" w:evenHBand="0" w:firstRowFirstColumn="0" w:firstRowLastColumn="0" w:lastRowFirstColumn="0" w:lastRowLastColumn="0"/>
+          <w:jc w:val="center"/>
+        </w:trPr>
+        <w:tc>
+          <w:tcPr>
+            <w:cnfStyle w:val="001000000000" w:firstRow="0" w:lastRow="0" w:firstColumn="1" w:lastColumn="0" w:oddVBand="0" w:evenVBand="0" w:oddHBand="0" w:evenHBand="0" w:firstRowFirstColumn="0" w:firstRowLastColumn="0" w:lastRowFirstColumn="0" w:lastRowLastColumn="0"/>
+            <w:tcW w:w="3377" w:type="dxa"/>
+          </w:tcPr>
+          <w:p>
+            <w:pPr>
+              <w:bidi/>
+              <w:jc w:val="center"/>
+              <w:rPr>
+                <w:rtl/>
+                <w:lang w:bidi="fa-IR"/>
+              </w:rPr>
+            </w:pPr>
+            <w:r>
+              <w:rPr>
+                <w:lang w:bidi="fa-IR"/>
+              </w:rPr>
+              <w:t>Lasso Regression (alpha: 0.03)</w:t>
+            </w:r>
+          </w:p>
+        </w:tc>
+        <w:tc>
+          <w:tcPr>
+            <w:tcW w:w="3191" w:type="dxa"/>
+          </w:tcPr>
+          <w:p>
+            <w:pPr>
+              <w:bidi/>
+              <w:jc w:val="center"/>
+              <w:cnfStyle w:val="000000100000" w:firstRow="0" w:lastRow="0" w:firstColumn="0" w:lastColumn="0" w:oddVBand="0" w:evenVBand="0" w:oddHBand="1" w:evenHBand="0" w:firstRowFirstColumn="0" w:firstRowLastColumn="0" w:lastRowFirstColumn="0" w:lastRowLastColumn="0"/>
+              <w:rPr>
+                <w:rtl/>
+                <w:lang w:bidi="fa-IR"/>
+              </w:rPr>
+            </w:pPr>
+            <w:r>
+              <w:rPr>
+                <w:rFonts w:hint="cs"/>
+                <w:rtl/>
+                <w:lang w:bidi="fa-IR"/>
+              </w:rPr>
+              <w:t>۲.۳۸۳۵۷۴</w:t>
+            </w:r>
+          </w:p>
+        </w:tc>
+      </w:tr>
+      <w:tr>
+        <w:trPr>
+          <w:jc w:val="center"/>
+        </w:trPr>
+        <w:tc>
+          <w:tcPr>
+            <w:cnfStyle w:val="001000000000" w:firstRow="0" w:lastRow="0" w:firstColumn="1" w:lastColumn="0" w:oddVBand="0" w:evenVBand="0" w:oddHBand="0" w:evenHBand="0" w:firstRowFirstColumn="0" w:firstRowLastColumn="0" w:lastRowFirstColumn="0" w:lastRowLastColumn="0"/>
+            <w:tcW w:w="3377" w:type="dxa"/>
+          </w:tcPr>
+          <w:p>
+            <w:pPr>
+              <w:bidi/>
+              <w:jc w:val="center"/>
+              <w:rPr>
+                <w:rtl/>
+                <w:lang w:bidi="fa-IR"/>
+              </w:rPr>
+            </w:pPr>
+            <w:r>
+              <w:rPr>
+                <w:lang w:bidi="fa-IR"/>
+              </w:rPr>
+              <w:t>Lasso Regression (alpha: 0.1)</w:t>
+            </w:r>
+          </w:p>
+        </w:tc>
+        <w:tc>
+          <w:tcPr>
+            <w:tcW w:w="3191" w:type="dxa"/>
+          </w:tcPr>
+          <w:p>
+            <w:pPr>
+              <w:bidi/>
+              <w:jc w:val="center"/>
+              <w:cnfStyle w:val="000000000000" w:firstRow="0" w:lastRow="0" w:firstColumn="0" w:lastColumn="0" w:oddVBand="0" w:evenVBand="0" w:oddHBand="0" w:evenHBand="0" w:firstRowFirstColumn="0" w:firstRowLastColumn="0" w:lastRowFirstColumn="0" w:lastRowLastColumn="0"/>
+              <w:rPr>
+                <w:rtl/>
+                <w:lang w:bidi="fa-IR"/>
+              </w:rPr>
+            </w:pPr>
+            <w:r>
+              <w:rPr>
+                <w:rFonts w:hint="cs"/>
+                <w:rtl/>
+                <w:lang w:bidi="fa-IR"/>
+              </w:rPr>
+              <w:t>۲.۳۷۷۶۸۷</w:t>
+            </w:r>
+          </w:p>
+        </w:tc>
+      </w:tr>
+      <w:tr>
+        <w:trPr>
+          <w:cnfStyle w:val="000000100000" w:firstRow="0" w:lastRow="0" w:firstColumn="0" w:lastColumn="0" w:oddVBand="0" w:evenVBand="0" w:oddHBand="1" w:evenHBand="0" w:firstRowFirstColumn="0" w:firstRowLastColumn="0" w:lastRowFirstColumn="0" w:lastRowLastColumn="0"/>
+          <w:jc w:val="center"/>
+        </w:trPr>
+        <w:tc>
+          <w:tcPr>
+            <w:cnfStyle w:val="001000000000" w:firstRow="0" w:lastRow="0" w:firstColumn="1" w:lastColumn="0" w:oddVBand="0" w:evenVBand="0" w:oddHBand="0" w:evenHBand="0" w:firstRowFirstColumn="0" w:firstRowLastColumn="0" w:lastRowFirstColumn="0" w:lastRowLastColumn="0"/>
+            <w:tcW w:w="3377" w:type="dxa"/>
+          </w:tcPr>
+          <w:p>
+            <w:pPr>
+              <w:bidi/>
+              <w:jc w:val="center"/>
+              <w:rPr>
+                <w:rtl/>
+                <w:lang w:bidi="fa-IR"/>
+              </w:rPr>
+            </w:pPr>
+            <w:r>
+              <w:rPr>
+                <w:lang w:bidi="fa-IR"/>
+              </w:rPr>
+              <w:t>Lasso Regression (alpha: 0.3)</w:t>
+            </w:r>
+          </w:p>
+        </w:tc>
+        <w:tc>
+          <w:tcPr>
+            <w:tcW w:w="3191" w:type="dxa"/>
+          </w:tcPr>
+          <w:p>
+            <w:pPr>
+              <w:bidi/>
+              <w:jc w:val="center"/>
+              <w:cnfStyle w:val="000000100000" w:firstRow="0" w:lastRow="0" w:firstColumn="0" w:lastColumn="0" w:oddVBand="0" w:evenVBand="0" w:oddHBand="1" w:evenHBand="0" w:firstRowFirstColumn="0" w:firstRowLastColumn="0" w:lastRowFirstColumn="0" w:lastRowLastColumn="0"/>
+              <w:rPr>
+                <w:rtl/>
+                <w:lang w:bidi="fa-IR"/>
+              </w:rPr>
+            </w:pPr>
+            <w:r>
+              <w:rPr>
+                <w:rFonts w:hint="cs"/>
+                <w:rtl/>
+                <w:lang w:bidi="fa-IR"/>
+              </w:rPr>
+              <w:t>۲.۳۶۳۹۵۹</w:t>
+            </w:r>
+          </w:p>
+        </w:tc>
+      </w:tr>
+      <w:tr>
+        <w:trPr>
+          <w:jc w:val="center"/>
+        </w:trPr>
+        <w:tc>
+          <w:tcPr>
+            <w:cnfStyle w:val="001000000000" w:firstRow="0" w:lastRow="0" w:firstColumn="1" w:lastColumn="0" w:oddVBand="0" w:evenVBand="0" w:oddHBand="0" w:evenHBand="0" w:firstRowFirstColumn="0" w:firstRowLastColumn="0" w:lastRowFirstColumn="0" w:lastRowLastColumn="0"/>
+            <w:tcW w:w="3377" w:type="dxa"/>
+          </w:tcPr>
+          <w:p>
+            <w:pPr>
+              <w:bidi/>
+              <w:jc w:val="center"/>
+              <w:rPr>
+                <w:rtl/>
+                <w:lang w:bidi="fa-IR"/>
+              </w:rPr>
+            </w:pPr>
+            <w:r>
+              <w:rPr>
+                <w:lang w:bidi="fa-IR"/>
+              </w:rPr>
+              <w:t>Gradient Boosting</w:t>
+            </w:r>
+          </w:p>
+        </w:tc>
+        <w:tc>
+          <w:tcPr>
+            <w:tcW w:w="3191" w:type="dxa"/>
+          </w:tcPr>
+          <w:p>
+            <w:pPr>
+              <w:bidi/>
+              <w:jc w:val="center"/>
+              <w:cnfStyle w:val="000000000000" w:firstRow="0" w:lastRow="0" w:firstColumn="0" w:lastColumn="0" w:oddVBand="0" w:evenVBand="0" w:oddHBand="0" w:evenHBand="0" w:firstRowFirstColumn="0" w:firstRowLastColumn="0" w:lastRowFirstColumn="0" w:lastRowLastColumn="0"/>
+              <w:rPr>
+                <w:rtl/>
+                <w:lang w:bidi="fa-IR"/>
+              </w:rPr>
+            </w:pPr>
+            <w:r>
+              <w:rPr>
+                <w:rFonts w:hint="cs"/>
+                <w:rtl/>
+                <w:lang w:bidi="fa-IR"/>
+              </w:rPr>
+              <w:t>۲.۵۲۰۴۲۲</w:t>
+            </w:r>
+          </w:p>
+        </w:tc>
+      </w:tr>
+      <w:tr>
+        <w:trPr>
+          <w:cnfStyle w:val="000000100000" w:firstRow="0" w:lastRow="0" w:firstColumn="0" w:lastColumn="0" w:oddVBand="0" w:evenVBand="0" w:oddHBand="1" w:evenHBand="0" w:firstRowFirstColumn="0" w:firstRowLastColumn="0" w:lastRowFirstColumn="0" w:lastRowLastColumn="0"/>
+          <w:jc w:val="center"/>
+        </w:trPr>
+        <w:tc>
+          <w:tcPr>
+            <w:cnfStyle w:val="001000000000" w:firstRow="0" w:lastRow="0" w:firstColumn="1" w:lastColumn="0" w:oddVBand="0" w:evenVBand="0" w:oddHBand="0" w:evenHBand="0" w:firstRowFirstColumn="0" w:firstRowLastColumn="0" w:lastRowFirstColumn="0" w:lastRowLastColumn="0"/>
+            <w:tcW w:w="3377" w:type="dxa"/>
+          </w:tcPr>
+          <w:p>
+            <w:pPr>
+              <w:bidi/>
+              <w:jc w:val="center"/>
+              <w:rPr>
+                <w:rtl/>
+                <w:lang w:bidi="fa-IR"/>
+              </w:rPr>
+            </w:pPr>
+            <w:r>
+              <w:rPr>
+                <w:lang w:bidi="fa-IR"/>
+              </w:rPr>
+              <w:t>AdaBoost</w:t>
+            </w:r>
+          </w:p>
+        </w:tc>
+        <w:tc>
+          <w:tcPr>
+            <w:tcW w:w="3191" w:type="dxa"/>
+          </w:tcPr>
+          <w:p>
+            <w:pPr>
+              <w:bidi/>
+              <w:jc w:val="center"/>
+              <w:cnfStyle w:val="000000100000" w:firstRow="0" w:lastRow="0" w:firstColumn="0" w:lastColumn="0" w:oddVBand="0" w:evenVBand="0" w:oddHBand="1" w:evenHBand="0" w:firstRowFirstColumn="0" w:firstRowLastColumn="0" w:lastRowFirstColumn="0" w:lastRowLastColumn="0"/>
+              <w:rPr>
+                <w:rtl/>
+                <w:lang w:bidi="fa-IR"/>
+              </w:rPr>
+            </w:pPr>
+            <w:r>
+              <w:rPr>
+                <w:rFonts w:hint="cs"/>
+                <w:rtl/>
+                <w:lang w:bidi="fa-IR"/>
+              </w:rPr>
+              <w:t>۲.۴۸۴۶۲۱</w:t>
+            </w:r>
+          </w:p>
+        </w:tc>
+      </w:tr>
+      <w:tr>
+        <w:trPr>
+          <w:jc w:val="center"/>
+        </w:trPr>
+        <w:tc>
+          <w:tcPr>
+            <w:cnfStyle w:val="001000000000" w:firstRow="0" w:lastRow="0" w:firstColumn="1" w:lastColumn="0" w:oddVBand="0" w:evenVBand="0" w:oddHBand="0" w:evenHBand="0" w:firstRowFirstColumn="0" w:firstRowLastColumn="0" w:lastRowFirstColumn="0" w:lastRowLastColumn="0"/>
+            <w:tcW w:w="3377" w:type="dxa"/>
+          </w:tcPr>
+          <w:p>
+            <w:pPr>
+              <w:bidi/>
+              <w:jc w:val="center"/>
+              <w:rPr>
+                <w:rtl/>
+                <w:lang w:bidi="fa-IR"/>
+              </w:rPr>
+            </w:pPr>
+            <w:r>
+              <w:rPr>
+                <w:lang w:bidi="fa-IR"/>
+              </w:rPr>
+              <w:t>Random Forest</w:t>
+            </w:r>
+          </w:p>
+        </w:tc>
+        <w:tc>
+          <w:tcPr>
+            <w:tcW w:w="3191" w:type="dxa"/>
+          </w:tcPr>
+          <w:p>
+            <w:pPr>
+              <w:bidi/>
+              <w:jc w:val="center"/>
+              <w:cnfStyle w:val="000000000000" w:firstRow="0" w:lastRow="0" w:firstColumn="0" w:lastColumn="0" w:oddVBand="0" w:evenVBand="0" w:oddHBand="0" w:evenHBand="0" w:firstRowFirstColumn="0" w:firstRowLastColumn="0" w:lastRowFirstColumn="0" w:lastRowLastColumn="0"/>
+              <w:rPr>
+                <w:lang w:bidi="fa-IR"/>
+              </w:rPr>
+            </w:pPr>
+            <w:r>
+              <w:rPr>
+                <w:rFonts w:hint="cs"/>
+                <w:rtl/>
+                <w:lang w:bidi="fa-IR"/>
+              </w:rPr>
+              <w:t>۲.۴۸۸۱۹۸</w:t>
+            </w:r>
+          </w:p>
+        </w:tc>
+      </w:tr>
+    </w:tbl>
+    <w:p>
+      <w:pPr>
+        <w:bidi/>
+        <w:rPr>
+          <w:lang w:bidi="fa-IR"/>
+        </w:rPr>
+      </w:pPr>
+    </w:p>
+    <w:p>
+      <w:pPr>
+        <w:pStyle w:val="Heading1"/>
+        <w:bidi/>
+        <w:rPr>
+          <w:rtl/>
+          <w:lang w:bidi="fa-IR"/>
+        </w:rPr>
+      </w:pPr>
+      <w:r>
+        <w:rPr>
+          <w:rFonts w:hint="cs"/>
+          <w:rtl/>
+          <w:lang w:bidi="fa-IR"/>
+        </w:rPr>
+        <w:t>بخش دوم</w:t>
+      </w:r>
+    </w:p>
+    <w:p>
+      <w:pPr>
+        <w:pStyle w:val="Heading2"/>
+        <w:bidi/>
+        <w:rPr>
+          <w:rFonts w:hint="cs"/>
+          <w:rtl/>
+          <w:lang w:bidi="fa-IR"/>
+        </w:rPr>
+      </w:pPr>
+      <w:r>
+        <w:rPr>
+          <w:rFonts w:hint="cs"/>
+          <w:rtl/>
+          <w:lang w:bidi="fa-IR"/>
+        </w:rPr>
+        <w:t>کنترل کردن داده‌های پر</w:t>
+      </w:r>
+      <w:r>
+        <w:rPr>
+          <w:rFonts w:hint="cs"/>
+          <w:rtl/>
+          <w:lang w:bidi="fa-IR"/>
+        </w:rPr>
+        <w:t>ت</w:t>
+      </w:r>
+    </w:p>
+    <w:p>
+      <w:pPr>
+        <w:bidi/>
+        <w:jc w:val="both"/>
+        <w:rPr>
+          <w:rFonts w:hint="cs"/>
+          <w:rtl/>
+          <w:lang w:bidi="fa-IR"/>
+        </w:rPr>
+      </w:pPr>
+      <w:r>
+        <w:rPr>
+          <w:rFonts w:hint="cs"/>
+          <w:rtl/>
+          <w:lang w:bidi="fa-IR"/>
+        </w:rPr>
+        <w:t>برای کنترل کردن داده‌های پرت فرض را برا این می‌گذاریم که ۰.۵ درصد داده‌ها داده پرت هستند. برای انجام این کار مقدار ویژگی را برای داده ۹۹.۵ درصد پیدا می‌کنیم پس از یافتن این</w:t>
+      </w:r>
+      <w:r>
+        <w:rPr>
+          <w:rFonts w:hint="cs"/>
+          <w:rtl/>
+          <w:lang w:bidi="fa-IR"/>
+        </w:rPr>
+        <w:t xml:space="preserve"> مقدار داده‌هایی که مقدار ویژگی</w:t>
+      </w:r>
+      <w:r>
+        <w:rPr>
+          <w:rFonts w:hint="cs"/>
+          <w:rtl/>
+          <w:lang w:bidi="fa-IR"/>
+        </w:rPr>
+        <w:t>شان بیشتر از این مقدار است را به این مقدار تغییر می‌دهیم.</w:t>
+      </w:r>
+      <w:r>
+        <w:rPr>
+          <w:rFonts w:hint="cs"/>
+          <w:rtl/>
+          <w:lang w:bidi="fa-IR"/>
+        </w:rPr>
+        <w:t xml:space="preserve"> برای ویژگی هدف</w:t>
+      </w:r>
+      <w:r>
+        <w:rPr>
+          <w:rFonts w:hint="cs"/>
+          <w:rtl/>
+          <w:lang w:bidi="fa-IR"/>
+        </w:rPr>
+        <w:t xml:space="preserve">، </w:t>
+      </w:r>
+      <w:r>
+        <w:rPr>
+          <w:lang w:bidi="fa-IR"/>
+        </w:rPr>
+        <w:t>TotalBsmtSF</w:t>
+      </w:r>
+      <w:r>
+        <w:rPr>
+          <w:rFonts w:hint="cs"/>
+          <w:rtl/>
+          <w:lang w:bidi="fa-IR"/>
+        </w:rPr>
+        <w:t xml:space="preserve"> و </w:t>
+      </w:r>
+      <w:r>
+        <w:rPr>
+          <w:lang w:bidi="fa-IR"/>
+        </w:rPr>
+        <w:t>GarageArea</w:t>
+      </w:r>
+      <w:r>
+        <w:rPr>
+          <w:rFonts w:hint="cs"/>
+          <w:rtl/>
+          <w:lang w:bidi="fa-IR"/>
+        </w:rPr>
+        <w:t xml:space="preserve"> این روش </w:t>
+      </w:r>
+      <w:r>
+        <w:rPr>
+          <w:rFonts w:hint="cs"/>
+          <w:rtl/>
+          <w:lang w:bidi="fa-IR"/>
+        </w:rPr>
+        <w:t xml:space="preserve">اعمال </w:t>
+      </w:r>
+      <w:r>
+        <w:rPr>
+          <w:rFonts w:hint="cs"/>
+          <w:rtl/>
+          <w:lang w:bidi="fa-IR"/>
+        </w:rPr>
+        <w:t>شده است.</w:t>
+      </w:r>
+    </w:p>
+    <w:p>
+      <w:pPr>
+        <w:pStyle w:val="Heading2"/>
+        <w:bidi/>
+        <w:rPr>
+          <w:rtl/>
+          <w:lang w:bidi="fa-IR"/>
+        </w:rPr>
+      </w:pPr>
+      <w:r>
+        <w:rPr>
+          <w:rFonts w:hint="cs"/>
+          <w:rtl/>
+          <w:lang w:bidi="fa-IR"/>
+        </w:rPr>
+        <w:t>پر کردن داده‌های ناقص</w:t>
+      </w:r>
+    </w:p>
+    <w:p>
+      <w:pPr>
+        <w:bidi/>
+        <w:rPr>
+          <w:rFonts w:hint="cs"/>
+          <w:rtl/>
+          <w:lang w:bidi="fa-IR"/>
+        </w:rPr>
+      </w:pPr>
+      <w:r>
+        <w:rPr>
+          <w:rFonts w:hint="cs"/>
+          <w:rtl/>
+          <w:lang w:bidi="fa-IR"/>
+        </w:rPr>
+        <w:t>در مقابل ویژگی‌های مختلف استراتژی‌های مختلفی برای پر کردن داده‌های ناقص در نظر گرفته شد.</w:t>
+      </w:r>
+    </w:p>
+    <w:p>
+      <w:pPr>
+        <w:pStyle w:val="Heading3"/>
+        <w:bidi/>
+        <w:rPr>
+          <w:rtl/>
+          <w:lang w:bidi="fa-IR"/>
+        </w:rPr>
+      </w:pPr>
+      <w:r>
+        <w:rPr>
+          <w:rFonts w:hint="cs"/>
+          <w:rtl/>
+          <w:lang w:bidi="fa-IR"/>
+        </w:rPr>
+        <w:t>استفاده از ویژگی‌های دیگر</w:t>
+      </w:r>
+    </w:p>
+    <w:p>
+      <w:pPr>
+        <w:bidi/>
+        <w:jc w:val="both"/>
+        <w:rPr>
+          <w:rFonts w:hint="cs"/>
+          <w:rtl/>
+          <w:lang w:bidi="fa-IR"/>
+        </w:rPr>
+      </w:pPr>
+      <w:r>
+        <w:rPr>
+          <w:rFonts w:hint="cs"/>
+          <w:rtl/>
+          <w:lang w:bidi="fa-IR"/>
+        </w:rPr>
+        <w:t xml:space="preserve">برای پر کردن داده‌های گم شده در </w:t>
+      </w:r>
+      <w:r>
+        <w:rPr>
+          <w:rFonts w:hint="cs"/>
+          <w:rtl/>
+          <w:lang w:bidi="fa-IR"/>
+        </w:rPr>
+        <w:t xml:space="preserve">ویژگی </w:t>
+      </w:r>
+      <w:r>
+        <w:rPr>
+          <w:lang w:bidi="fa-IR"/>
+        </w:rPr>
+        <w:t>LotArea</w:t>
+      </w:r>
+      <w:r>
+        <w:rPr>
+          <w:rFonts w:hint="cs"/>
+          <w:rtl/>
+          <w:lang w:bidi="fa-IR"/>
+        </w:rPr>
+        <w:t xml:space="preserve"> که از این روش استفاده شده است از ویژگی </w:t>
+      </w:r>
+      <w:r>
+        <w:rPr>
+          <w:lang w:bidi="fa-IR"/>
+        </w:rPr>
+        <w:t>LotFrontage</w:t>
+      </w:r>
+      <w:r>
+        <w:rPr>
+          <w:rFonts w:hint="cs"/>
+          <w:rtl/>
+          <w:lang w:bidi="fa-IR"/>
+        </w:rPr>
+        <w:t xml:space="preserve"> استفاده می‌کنیم. ابتدا همبستگی این دو ویژگی را به دست می‌آوریم که حدود ۰.۴۲ است. اگر ویژگی جدیدی به نام </w:t>
+      </w:r>
+      <w:r>
+        <w:rPr>
+          <w:lang w:bidi="fa-IR"/>
+        </w:rPr>
+        <w:t>SqrtLotFrontage</w:t>
+      </w:r>
+      <w:r>
+        <w:rPr>
+          <w:rFonts w:hint="cs"/>
+          <w:rtl/>
+          <w:lang w:bidi="fa-IR"/>
+        </w:rPr>
+        <w:t xml:space="preserve"> بسازیم که ریشه دوم ویژگی </w:t>
+      </w:r>
+      <w:r>
+        <w:rPr>
+          <w:lang w:bidi="fa-IR"/>
+        </w:rPr>
+        <w:t>LotFrontage</w:t>
+      </w:r>
+      <w:r>
+        <w:rPr>
+          <w:rFonts w:hint="cs"/>
+          <w:rtl/>
+          <w:lang w:bidi="fa-IR"/>
+        </w:rPr>
+        <w:t xml:space="preserve"> باشد و همبستگی آن را با ویژگی </w:t>
+      </w:r>
+      <w:r>
+        <w:rPr>
+          <w:lang w:bidi="fa-IR"/>
+        </w:rPr>
+        <w:t>LotArea</w:t>
+      </w:r>
+      <w:r>
+        <w:rPr>
+          <w:rFonts w:hint="cs"/>
+          <w:rtl/>
+          <w:lang w:bidi="fa-IR"/>
+        </w:rPr>
+        <w:t xml:space="preserve"> به دست آوریم مقداری حدود ۰.۶۰ به دست می‌آید که همبستگی بیشتری است. پس برای داده‌های گم شده مقدار </w:t>
+      </w:r>
+      <w:r>
+        <w:rPr>
+          <w:lang w:bidi="fa-IR"/>
+        </w:rPr>
+        <w:t>LotArea</w:t>
+      </w:r>
+      <w:r>
+        <w:rPr>
+          <w:rFonts w:hint="cs"/>
+          <w:rtl/>
+          <w:lang w:bidi="fa-IR"/>
+        </w:rPr>
+        <w:t xml:space="preserve"> را برابر با </w:t>
+      </w:r>
+      <w:r>
+        <w:rPr>
+          <w:lang w:bidi="fa-IR"/>
+        </w:rPr>
+        <w:t>SqrtLotFrontage</w:t>
+      </w:r>
+      <w:r>
+        <w:rPr>
+          <w:rFonts w:hint="cs"/>
+          <w:rtl/>
+          <w:lang w:bidi="fa-IR"/>
+        </w:rPr>
+        <w:t xml:space="preserve"> قرار می‌دهیم.</w:t>
+      </w:r>
+    </w:p>
+    <w:p>
+      <w:pPr>
+        <w:pStyle w:val="Heading2"/>
+        <w:bidi/>
+        <w:rPr>
+          <w:rtl/>
+          <w:lang w:bidi="fa-IR"/>
+        </w:rPr>
+      </w:pPr>
+      <w:r>
+        <w:rPr>
+          <w:rFonts w:hint="cs"/>
+          <w:rtl/>
+          <w:lang w:bidi="fa-IR"/>
+        </w:rPr>
+        <w:t xml:space="preserve">مقدار پایه </w:t>
+      </w:r>
+      <w:r>
+        <w:rPr>
+          <w:lang w:bidi="fa-IR"/>
+        </w:rPr>
+        <w:t>None</w:t>
+      </w:r>
+      <w:r>
+        <w:rPr>
+          <w:rFonts w:hint="cs"/>
+          <w:rtl/>
+          <w:lang w:bidi="fa-IR"/>
+        </w:rPr>
+        <w:t xml:space="preserve"> یا صفر</w:t>
+      </w:r>
+    </w:p>
+    <w:p>
+      <w:pPr>
+        <w:bidi/>
+        <w:jc w:val="both"/>
+        <w:rPr>
+          <w:rFonts w:hint="cs"/>
+          <w:rtl/>
+          <w:lang w:bidi="fa-IR"/>
+        </w:rPr>
+      </w:pPr>
+      <w:r>
+        <w:rPr>
+          <w:rFonts w:hint="cs"/>
+          <w:rtl/>
+          <w:lang w:bidi="fa-IR"/>
+        </w:rPr>
+        <w:t xml:space="preserve">ویژگی‌هایی وجود دارند که برای خانه‌های امکان وجود ندارند مثلا خانه‌های وجود دارند که اصلا زیرزمین ندارند تا برای آن‌ها این مقادیر را گزارش دهیم. برای ویژگی‌هایی که مربوط به ویژگی‌های از این دست هستند در صورتی که از نوع عددی باشند مقدار صفر می‌دهیم در غیر این صورت </w:t>
+      </w:r>
+      <w:r>
+        <w:rPr>
+          <w:lang w:bidi="fa-IR"/>
+        </w:rPr>
+        <w:t>None</w:t>
+      </w:r>
+      <w:r>
+        <w:rPr>
+          <w:rFonts w:hint="cs"/>
+          <w:rtl/>
+          <w:lang w:bidi="fa-IR"/>
+        </w:rPr>
+        <w:t xml:space="preserve"> را به آن‌ها نسبت می‌دهیم. برای مثال </w:t>
+      </w:r>
+      <w:r>
+        <w:rPr>
+          <w:lang w:bidi="fa-IR"/>
+        </w:rPr>
+        <w:t>MasVnrType</w:t>
+      </w:r>
+      <w:r>
+        <w:rPr>
+          <w:rFonts w:hint="cs"/>
+          <w:rtl/>
+          <w:lang w:bidi="fa-IR"/>
+        </w:rPr>
+        <w:t xml:space="preserve"> و </w:t>
+      </w:r>
+      <w:r>
+        <w:rPr>
+          <w:lang w:bidi="fa-IR"/>
+        </w:rPr>
+        <w:t>MasVnrArea</w:t>
+      </w:r>
+      <w:r>
+        <w:rPr>
+          <w:rFonts w:hint="cs"/>
+          <w:rtl/>
+          <w:lang w:bidi="fa-IR"/>
+        </w:rPr>
+        <w:t xml:space="preserve"> از این دست ویژگی‌ها هستند.</w:t>
+      </w:r>
+    </w:p>
+    <w:p>
+      <w:pPr>
+        <w:pStyle w:val="Heading3"/>
+        <w:bidi/>
+        <w:rPr>
+          <w:rtl/>
+          <w:lang w:bidi="fa-IR"/>
+        </w:rPr>
+      </w:pPr>
+      <w:r>
+        <w:rPr>
+          <w:rFonts w:hint="cs"/>
+          <w:rtl/>
+          <w:lang w:bidi="fa-IR"/>
+        </w:rPr>
+        <w:lastRenderedPageBreak/>
+        <w:t>نسبت دادن مد</w:t>
+      </w:r>
+    </w:p>
+    <w:p>
+      <w:pPr>
+        <w:bidi/>
+        <w:jc w:val="both"/>
+        <w:rPr>
+          <w:rFonts w:hint="cs"/>
+          <w:rtl/>
+          <w:lang w:bidi="fa-IR"/>
+        </w:rPr>
+      </w:pPr>
+      <w:r>
+        <w:rPr>
+          <w:rFonts w:hint="cs"/>
+          <w:rtl/>
+          <w:lang w:bidi="fa-IR"/>
+        </w:rPr>
+        <w:t xml:space="preserve">برای برخی ویژگی‌ها مد داده‌های موجود برای داده‌های ناقص در نظر گرفته می‌شود. یکی از این ویژگی‌های </w:t>
+      </w:r>
+      <w:r>
+        <w:rPr>
+          <w:lang w:bidi="fa-IR"/>
+        </w:rPr>
+        <w:t>Electrical</w:t>
+      </w:r>
+      <w:r>
+        <w:rPr>
+          <w:rFonts w:hint="cs"/>
+          <w:rtl/>
+          <w:lang w:bidi="fa-IR"/>
+        </w:rPr>
+        <w:t xml:space="preserve"> است.</w:t>
+      </w:r>
+    </w:p>
+    <w:p>
+      <w:pPr>
+        <w:pStyle w:val="Heading2"/>
+        <w:bidi/>
+        <w:rPr>
+          <w:rtl/>
+          <w:lang w:bidi="fa-IR"/>
+        </w:rPr>
+      </w:pPr>
+      <w:r>
+        <w:rPr>
+          <w:rFonts w:hint="cs"/>
+          <w:rtl/>
+          <w:lang w:bidi="fa-IR"/>
+        </w:rPr>
+        <w:t>تغییر دادن مقدارهای دسته‌ای به عددی</w:t>
+      </w:r>
+    </w:p>
+    <w:p>
+      <w:pPr>
+        <w:bidi/>
+        <w:jc w:val="both"/>
+        <w:rPr>
+          <w:rFonts w:hint="cs"/>
+          <w:rtl/>
+          <w:lang w:bidi="fa-IR"/>
+        </w:rPr>
+      </w:pPr>
+      <w:r>
+        <w:rPr>
+          <w:rFonts w:hint="cs"/>
+          <w:rtl/>
+          <w:lang w:bidi="fa-IR"/>
+        </w:rPr>
+        <w:t xml:space="preserve">ویژگی‌هایی وجود دارند که مقادیر آن‌ها به صورت دسته‌ای ثبت شده است برای مثال ویژگی </w:t>
+      </w:r>
+      <w:r>
+        <w:rPr>
+          <w:lang w:bidi="fa-IR"/>
+        </w:rPr>
+        <w:t>MasVnrType</w:t>
+      </w:r>
+      <w:r>
+        <w:rPr>
+          <w:rFonts w:hint="cs"/>
+          <w:rtl/>
+          <w:lang w:bidi="fa-IR"/>
+        </w:rPr>
+        <w:t xml:space="preserve"> از این نوع است که دارای دسته‌های ‌</w:t>
+      </w:r>
+      <w:r>
+        <w:rPr>
+          <w:lang w:bidi="fa-IR"/>
+        </w:rPr>
+        <w:t>BrkFace</w:t>
+      </w:r>
+      <w:r>
+        <w:rPr>
+          <w:rFonts w:hint="cs"/>
+          <w:rtl/>
+          <w:lang w:bidi="fa-IR"/>
+        </w:rPr>
+        <w:t xml:space="preserve">، </w:t>
+      </w:r>
+      <w:r>
+        <w:rPr>
+          <w:lang w:bidi="fa-IR"/>
+        </w:rPr>
+        <w:t>Stone</w:t>
+      </w:r>
+      <w:r>
+        <w:rPr>
+          <w:rFonts w:hint="cs"/>
+          <w:rtl/>
+          <w:lang w:bidi="fa-IR"/>
+        </w:rPr>
+        <w:t xml:space="preserve">، </w:t>
+      </w:r>
+      <w:r>
+        <w:rPr>
+          <w:lang w:bidi="fa-IR"/>
+        </w:rPr>
+        <w:t>None</w:t>
+      </w:r>
+      <w:r>
+        <w:rPr>
+          <w:rFonts w:hint="cs"/>
+          <w:rtl/>
+          <w:lang w:bidi="fa-IR"/>
+        </w:rPr>
+        <w:t xml:space="preserve"> و </w:t>
+      </w:r>
+      <w:r>
+        <w:rPr>
+          <w:lang w:bidi="fa-IR"/>
+        </w:rPr>
+        <w:t>BrkCmn</w:t>
+      </w:r>
+      <w:r>
+        <w:rPr>
+          <w:rFonts w:hint="cs"/>
+          <w:rtl/>
+          <w:lang w:bidi="fa-IR"/>
+        </w:rPr>
+        <w:t xml:space="preserve"> است. برای تبدیل این ویژگی‌ها به داده‌های عددی ابتدا ویژگی‌های جدیدی به تعداد انواع موجود می‌سازیم. یعنی برای این مثال چهار ویژگی جدید می‌سازیم و مقدار همه آن‌ها را برابر صفر قرار می‌دهیم. حال مقدار ویژگیی را که مقدار ویژگی اصلی داده برابر آن بود را برابر یک قرار می‌دهیم. یعنی اگر </w:t>
+      </w:r>
+      <w:r>
+        <w:rPr>
+          <w:lang w:bidi="fa-IR"/>
+        </w:rPr>
+        <w:t>MasVnrType</w:t>
+      </w:r>
+      <w:r>
+        <w:rPr>
+          <w:rFonts w:hint="cs"/>
+          <w:rtl/>
+          <w:lang w:bidi="fa-IR"/>
+        </w:rPr>
+        <w:t xml:space="preserve"> برای یک داده برابر </w:t>
+      </w:r>
+      <w:r>
+        <w:rPr>
+          <w:lang w:bidi="fa-IR"/>
+        </w:rPr>
+        <w:t>Stone</w:t>
+      </w:r>
+      <w:r>
+        <w:rPr>
+          <w:rFonts w:hint="cs"/>
+          <w:rtl/>
+          <w:lang w:bidi="fa-IR"/>
+        </w:rPr>
+        <w:t xml:space="preserve"> بود مقدار ویژگی‌های جدید آن به ترتیب صفر، یک، صفر و صفر خواهد بود.</w:t>
+      </w:r>
+      <w:r>
+        <w:rPr>
+          <w:rFonts w:hint="cs"/>
+          <w:rtl/>
+          <w:lang w:bidi="fa-IR"/>
+        </w:rPr>
+        <w:t xml:space="preserve"> در مرحله بعدی ویژگی اصلی از داده‌ها حذف می‌شود و ویژگی‌های جدید به آن اضافه می‌شوند. برای سادگی یک حالت پایه برای </w:t>
+      </w:r>
+      <w:r>
+        <w:rPr>
+          <w:rFonts w:hint="cs"/>
+          <w:rtl/>
+          <w:lang w:bidi="fa-IR"/>
+        </w:rPr>
+        <w:t xml:space="preserve">ویژگی در نظر گرفته می‌شود و آن ویژگی به داده‌ها اضافه نمی‌شود. یعنی برای مثال </w:t>
+      </w:r>
+      <w:r>
+        <w:rPr>
+          <w:lang w:bidi="fa-IR"/>
+        </w:rPr>
+        <w:t>BrkFace</w:t>
+      </w:r>
+      <w:r>
+        <w:rPr>
+          <w:rFonts w:hint="cs"/>
+          <w:rtl/>
+          <w:lang w:bidi="fa-IR"/>
+        </w:rPr>
+        <w:t xml:space="preserve"> حالت پیشفرض در نظر گرفته می‌شود یعنی یا یکی از ویژگی‌های دیگر مقدار یک خواهند داشت یا اگر همه صفر بودند پس این ویژگی یک بوده است.</w:t>
+      </w:r>
+    </w:p>
+    <w:p>
+      <w:pPr>
+        <w:pStyle w:val="Heading2"/>
+        <w:bidi/>
+        <w:rPr>
+          <w:rtl/>
+          <w:lang w:bidi="fa-IR"/>
+        </w:rPr>
+      </w:pPr>
+      <w:r>
+        <w:rPr>
+          <w:rFonts w:hint="cs"/>
+          <w:rtl/>
+          <w:lang w:bidi="fa-IR"/>
+        </w:rPr>
+        <w:t>انتخاب مدل</w:t>
+      </w:r>
+    </w:p>
+    <w:p>
+      <w:pPr>
+        <w:bidi/>
+        <w:rPr>
+          <w:rtl/>
+          <w:lang w:bidi="fa-IR"/>
+        </w:rPr>
+      </w:pPr>
+      <w:r>
+        <w:rPr>
+          <w:rFonts w:hint="cs"/>
+          <w:rtl/>
+          <w:lang w:bidi="fa-IR"/>
+        </w:rPr>
+        <w:t>برای انتخاب مدل از مدل‌های زیر استفاده شد که عملکردشان به صورت زیر گزارش می‌شود.</w:t>
+      </w:r>
+    </w:p>
+    <w:tbl>
+      <w:tblPr>
+        <w:tblStyle w:val="PlainTable5"/>
+        <w:tblpPr w:leftFromText="180" w:rightFromText="180" w:vertAnchor="text" w:tblpXSpec="center" w:tblpY="1"/>
+        <w:tblOverlap w:val="never"/>
+        <w:bidiVisual/>
+        <w:tblW w:w="0" w:type="auto"/>
+        <w:tblLook w:val="04A0" w:firstRow="1" w:lastRow="0" w:firstColumn="1" w:lastColumn="0" w:noHBand="0" w:noVBand="1"/>
+      </w:tblPr>
+      <w:tblGrid>
+        <w:gridCol w:w="3377"/>
+        <w:gridCol w:w="3191"/>
+      </w:tblGrid>
+      <w:tr>
+        <w:trPr>
+          <w:cnfStyle w:val="100000000000" w:firstRow="1" w:lastRow="0" w:firstColumn="0" w:lastColumn="0" w:oddVBand="0" w:evenVBand="0" w:oddHBand="0" w:evenHBand="0" w:firstRowFirstColumn="0" w:firstRowLastColumn="0" w:lastRowFirstColumn="0" w:lastRowLastColumn="0"/>
+        </w:trPr>
+        <w:tc>
+          <w:tcPr>
+            <w:cnfStyle w:val="001000000100" w:firstRow="0" w:lastRow="0" w:firstColumn="1" w:lastColumn="0" w:oddVBand="0" w:evenVBand="0" w:oddHBand="0" w:evenHBand="0" w:firstRowFirstColumn="1" w:firstRowLastColumn="0" w:lastRowFirstColumn="0" w:lastRowLastColumn="0"/>
+            <w:tcW w:w="3377" w:type="dxa"/>
+          </w:tcPr>
+          <w:p>
+            <w:pPr>
+              <w:bidi/>
+              <w:jc w:val="center"/>
+              <w:rPr>
+                <w:rtl/>
+                <w:lang w:bidi="fa-IR"/>
+              </w:rPr>
+            </w:pPr>
+            <w:r>
+              <w:rPr>
+                <w:rFonts w:hint="cs"/>
+                <w:rtl/>
+                <w:lang w:bidi="fa-IR"/>
+              </w:rPr>
+              <w:t>مدل</w:t>
+            </w:r>
+          </w:p>
+        </w:tc>
+        <w:tc>
+          <w:tcPr>
+            <w:tcW w:w="3191" w:type="dxa"/>
+          </w:tcPr>
+          <w:p>
+            <w:pPr>
+              <w:bidi/>
+              <w:jc w:val="center"/>
+              <w:cnfStyle w:val="100000000000" w:firstRow="1" w:lastRow="0" w:firstColumn="0" w:lastColumn="0" w:oddVBand="0" w:evenVBand="0" w:oddHBand="0" w:evenHBand="0" w:firstRowFirstColumn="0" w:firstRowLastColumn="0" w:lastRowFirstColumn="0" w:lastRowLastColumn="0"/>
+              <w:rPr>
+                <w:lang w:bidi="fa-IR"/>
+              </w:rPr>
+            </w:pPr>
+            <w:r>
+              <w:rPr>
+                <w:rFonts w:hint="cs"/>
+                <w:rtl/>
+                <w:lang w:bidi="fa-IR"/>
+              </w:rPr>
+              <w:t xml:space="preserve">میانگین </w:t>
+            </w:r>
+            <w:r>
+              <w:rPr>
+                <w:lang w:bidi="fa-IR"/>
+              </w:rPr>
+              <w:t>RMSE</w:t>
+            </w:r>
+            <w:r>
+              <w:rPr>
+                <w:rFonts w:hint="cs"/>
+                <w:rtl/>
+                <w:lang w:bidi="fa-IR"/>
+              </w:rPr>
+              <w:t xml:space="preserve"> برای </w:t>
+            </w:r>
+            <w:r>
+              <w:rPr>
+                <w:lang w:bidi="fa-IR"/>
+              </w:rPr>
+              <w:t>10-Fold CV</w:t>
+            </w:r>
+          </w:p>
+        </w:tc>
+      </w:tr>
+      <w:tr>
+        <w:trPr>
+          <w:cnfStyle w:val="000000100000" w:firstRow="0" w:lastRow="0" w:firstColumn="0" w:lastColumn="0" w:oddVBand="0" w:evenVBand="0" w:oddHBand="1" w:evenHBand="0" w:firstRowFirstColumn="0" w:firstRowLastColumn="0" w:lastRowFirstColumn="0" w:lastRowLastColumn="0"/>
+        </w:trPr>
+        <w:tc>
+          <w:tcPr>
+            <w:cnfStyle w:val="001000000000" w:firstRow="0" w:lastRow="0" w:firstColumn="1" w:lastColumn="0" w:oddVBand="0" w:evenVBand="0" w:oddHBand="0" w:evenHBand="0" w:firstRowFirstColumn="0" w:firstRowLastColumn="0" w:lastRowFirstColumn="0" w:lastRowLastColumn="0"/>
+            <w:tcW w:w="3377" w:type="dxa"/>
+          </w:tcPr>
+          <w:p>
+            <w:pPr>
+              <w:bidi/>
+              <w:jc w:val="center"/>
+              <w:rPr>
+                <w:rtl/>
+                <w:lang w:bidi="fa-IR"/>
+              </w:rPr>
+            </w:pPr>
+            <w:r>
+              <w:rPr>
+                <w:lang w:bidi="fa-IR"/>
+              </w:rPr>
+              <w:t>Linear Regression</w:t>
+            </w:r>
+          </w:p>
+        </w:tc>
+        <w:tc>
+          <w:tcPr>
+            <w:tcW w:w="3191" w:type="dxa"/>
+          </w:tcPr>
+          <w:p>
+            <w:pPr>
+              <w:bidi/>
+              <w:jc w:val="center"/>
+              <w:cnfStyle w:val="000000100000" w:firstRow="0" w:lastRow="0" w:firstColumn="0" w:lastColumn="0" w:oddVBand="0" w:evenVBand="0" w:oddHBand="1" w:evenHBand="0" w:firstRowFirstColumn="0" w:firstRowLastColumn="0" w:lastRowFirstColumn="0" w:lastRowLastColumn="0"/>
+              <w:rPr>
+                <w:rFonts w:hint="cs"/>
+                <w:rtl/>
+                <w:lang w:bidi="fa-IR"/>
+              </w:rPr>
+            </w:pPr>
+            <w:r>
+              <w:rPr>
+                <w:rFonts w:hint="cs"/>
+                <w:rtl/>
+                <w:lang w:bidi="fa-IR"/>
+              </w:rPr>
+              <w:t>۰.۱۳۸۲۸۳</w:t>
             </w:r>
           </w:p>
         </w:tc>
@@ -1963,7 +3283,8 @@
       <w:tr>
         <w:tc>
           <w:tcPr>
-            <w:tcW w:w="4675" w:type="dxa"/>
+            <w:cnfStyle w:val="001000000000" w:firstRow="0" w:lastRow="0" w:firstColumn="1" w:lastColumn="0" w:oddVBand="0" w:evenVBand="0" w:oddHBand="0" w:evenHBand="0" w:firstRowFirstColumn="0" w:firstRowLastColumn="0" w:lastRowFirstColumn="0" w:lastRowLastColumn="0"/>
+            <w:tcW w:w="3377" w:type="dxa"/>
           </w:tcPr>
           <w:p>
             <w:pPr>
@@ -1978,20 +3299,20 @@
               <w:rPr>
                 <w:lang w:bidi="fa-IR"/>
               </w:rPr>
-              <w:t>Linear Regression</w:t>
+              <w:t>Lasso Regression (alpha: 0.001)</w:t>
             </w:r>
           </w:p>
         </w:tc>
         <w:tc>
           <w:tcPr>
-            <w:tcW w:w="4675" w:type="dxa"/>
+            <w:tcW w:w="3191" w:type="dxa"/>
           </w:tcPr>
           <w:p>
             <w:pPr>
               <w:bidi/>
               <w:jc w:val="center"/>
-              <w:rPr>
-                <w:rFonts w:hint="cs"/>
+              <w:cnfStyle w:val="000000000000" w:firstRow="0" w:lastRow="0" w:firstColumn="0" w:lastColumn="0" w:oddVBand="0" w:evenVBand="0" w:oddHBand="0" w:evenHBand="0" w:firstRowFirstColumn="0" w:firstRowLastColumn="0" w:lastRowFirstColumn="0" w:lastRowLastColumn="0"/>
+              <w:rPr>
                 <w:rtl/>
                 <w:lang w:bidi="fa-IR"/>
               </w:rPr>
@@ -2002,7 +3323,58 @@
                 <w:rtl/>
                 <w:lang w:bidi="fa-IR"/>
               </w:rPr>
-              <w:t>۲.۳۸۴۴۶۵</w:t>
+              <w:t>۰.۱۱۸۹۵۸</w:t>
+            </w:r>
+          </w:p>
+        </w:tc>
+      </w:tr>
+      <w:tr>
+        <w:trPr>
+          <w:cnfStyle w:val="000000100000" w:firstRow="0" w:lastRow="0" w:firstColumn="0" w:lastColumn="0" w:oddVBand="0" w:evenVBand="0" w:oddHBand="1" w:evenHBand="0" w:firstRowFirstColumn="0" w:firstRowLastColumn="0" w:lastRowFirstColumn="0" w:lastRowLastColumn="0"/>
+        </w:trPr>
+        <w:tc>
+          <w:tcPr>
+            <w:cnfStyle w:val="001000000000" w:firstRow="0" w:lastRow="0" w:firstColumn="1" w:lastColumn="0" w:oddVBand="0" w:evenVBand="0" w:oddHBand="0" w:evenHBand="0" w:firstRowFirstColumn="0" w:firstRowLastColumn="0" w:lastRowFirstColumn="0" w:lastRowLastColumn="0"/>
+            <w:tcW w:w="3377" w:type="dxa"/>
+          </w:tcPr>
+          <w:p>
+            <w:pPr>
+              <w:bidi/>
+              <w:jc w:val="center"/>
+              <w:rPr>
+                <w:rtl/>
+                <w:lang w:bidi="fa-IR"/>
+              </w:rPr>
+            </w:pPr>
+            <w:r>
+              <w:rPr>
+                <w:lang w:bidi="fa-IR"/>
+              </w:rPr>
+              <w:t>Lasso Regression (alpha: 0.003)</w:t>
+            </w:r>
+          </w:p>
+        </w:tc>
+        <w:tc>
+          <w:tcPr>
+            <w:tcW w:w="3191" w:type="dxa"/>
+          </w:tcPr>
+          <w:p>
+            <w:pPr>
+              <w:bidi/>
+              <w:jc w:val="center"/>
+              <w:cnfStyle w:val="000000100000" w:firstRow="0" w:lastRow="0" w:firstColumn="0" w:lastColumn="0" w:oddVBand="0" w:evenVBand="0" w:oddHBand="1" w:evenHBand="0" w:firstRowFirstColumn="0" w:firstRowLastColumn="0" w:lastRowFirstColumn="0" w:lastRowLastColumn="0"/>
+              <w:rPr>
+                <w:rtl/>
+                <w:lang w:bidi="fa-IR"/>
+              </w:rPr>
+            </w:pPr>
+            <w:r>
+              <w:rPr>
+                <w:rFonts w:hint="cs"/>
+                <w:rtl/>
+                <w:lang w:bidi="fa-IR"/>
+              </w:rPr>
+              <w:t>۰.۱۲۸۲۱۹</w:t>
             </w:r>
           </w:p>
         </w:tc>
@@ -2010,7 +3382,8 @@
       <w:tr>
         <w:tc>
           <w:tcPr>
-            <w:tcW w:w="4675" w:type="dxa"/>
+            <w:cnfStyle w:val="001000000000" w:firstRow="0" w:lastRow="0" w:firstColumn="1" w:lastColumn="0" w:oddVBand="0" w:evenVBand="0" w:oddHBand="0" w:evenHBand="0" w:firstRowFirstColumn="0" w:firstRowLastColumn="0" w:lastRowFirstColumn="0" w:lastRowLastColumn="0"/>
+            <w:tcW w:w="3377" w:type="dxa"/>
           </w:tcPr>
           <w:p>
             <w:pPr>
@@ -2025,18 +3398,19 @@
               <w:rPr>
                 <w:lang w:bidi="fa-IR"/>
               </w:rPr>
-              <w:t>Lasso Regression (alpha: 0.001)</w:t>
+              <w:t>Lasso Regression (alpha: 0.01)</w:t>
             </w:r>
           </w:p>
         </w:tc>
         <w:tc>
           <w:tcPr>
-            <w:tcW w:w="4675" w:type="dxa"/>
+            <w:tcW w:w="3191" w:type="dxa"/>
           </w:tcPr>
           <w:p>
             <w:pPr>
               <w:bidi/>
               <w:jc w:val="center"/>
+              <w:cnfStyle w:val="000000000000" w:firstRow="0" w:lastRow="0" w:firstColumn="0" w:lastColumn="0" w:oddVBand="0" w:evenVBand="0" w:oddHBand="0" w:evenHBand="0" w:firstRowFirstColumn="0" w:firstRowLastColumn="0" w:lastRowFirstColumn="0" w:lastRowLastColumn="0"/>
               <w:rPr>
                 <w:rtl/>
                 <w:lang w:bidi="fa-IR"/>
@@ -2048,7 +3422,58 @@
                 <w:rtl/>
                 <w:lang w:bidi="fa-IR"/>
               </w:rPr>
-              <w:t>۲.۳۸۴۴۸۶</w:t>
+              <w:t>۰.۱۳۴۹۹۶</w:t>
+            </w:r>
+          </w:p>
+        </w:tc>
+      </w:tr>
+      <w:tr>
+        <w:trPr>
+          <w:cnfStyle w:val="000000100000" w:firstRow="0" w:lastRow="0" w:firstColumn="0" w:lastColumn="0" w:oddVBand="0" w:evenVBand="0" w:oddHBand="1" w:evenHBand="0" w:firstRowFirstColumn="0" w:firstRowLastColumn="0" w:lastRowFirstColumn="0" w:lastRowLastColumn="0"/>
+        </w:trPr>
+        <w:tc>
+          <w:tcPr>
+            <w:cnfStyle w:val="001000000000" w:firstRow="0" w:lastRow="0" w:firstColumn="1" w:lastColumn="0" w:oddVBand="0" w:evenVBand="0" w:oddHBand="0" w:evenHBand="0" w:firstRowFirstColumn="0" w:firstRowLastColumn="0" w:lastRowFirstColumn="0" w:lastRowLastColumn="0"/>
+            <w:tcW w:w="3377" w:type="dxa"/>
+          </w:tcPr>
+          <w:p>
+            <w:pPr>
+              <w:bidi/>
+              <w:jc w:val="center"/>
+              <w:rPr>
+                <w:rtl/>
+                <w:lang w:bidi="fa-IR"/>
+              </w:rPr>
+            </w:pPr>
+            <w:r>
+              <w:rPr>
+                <w:lang w:bidi="fa-IR"/>
+              </w:rPr>
+              <w:t>Lasso Regression (alpha: 0.03)</w:t>
+            </w:r>
+          </w:p>
+        </w:tc>
+        <w:tc>
+          <w:tcPr>
+            <w:tcW w:w="3191" w:type="dxa"/>
+          </w:tcPr>
+          <w:p>
+            <w:pPr>
+              <w:bidi/>
+              <w:jc w:val="center"/>
+              <w:cnfStyle w:val="000000100000" w:firstRow="0" w:lastRow="0" w:firstColumn="0" w:lastColumn="0" w:oddVBand="0" w:evenVBand="0" w:oddHBand="1" w:evenHBand="0" w:firstRowFirstColumn="0" w:firstRowLastColumn="0" w:lastRowFirstColumn="0" w:lastRowLastColumn="0"/>
+              <w:rPr>
+                <w:rtl/>
+                <w:lang w:bidi="fa-IR"/>
+              </w:rPr>
+            </w:pPr>
+            <w:r>
+              <w:rPr>
+                <w:rFonts w:hint="cs"/>
+                <w:rtl/>
+                <w:lang w:bidi="fa-IR"/>
+              </w:rPr>
+              <w:t>۰.۱۴۳۸۶۳</w:t>
             </w:r>
           </w:p>
         </w:tc>
@@ -2056,7 +3481,8 @@
       <w:tr>
         <w:tc>
           <w:tcPr>
-            <w:tcW w:w="4675" w:type="dxa"/>
+            <w:cnfStyle w:val="001000000000" w:firstRow="0" w:lastRow="0" w:firstColumn="1" w:lastColumn="0" w:oddVBand="0" w:evenVBand="0" w:oddHBand="0" w:evenHBand="0" w:firstRowFirstColumn="0" w:firstRowLastColumn="0" w:lastRowFirstColumn="0" w:lastRowLastColumn="0"/>
+            <w:tcW w:w="3377" w:type="dxa"/>
           </w:tcPr>
           <w:p>
             <w:pPr>
@@ -2071,18 +3497,19 @@
               <w:rPr>
                 <w:lang w:bidi="fa-IR"/>
               </w:rPr>
-              <w:t>Lasso Regression (alpha: 0.003)</w:t>
+              <w:t>Lasso Regression (alpha: 0.1)</w:t>
             </w:r>
           </w:p>
         </w:tc>
         <w:tc>
           <w:tcPr>
-            <w:tcW w:w="4675" w:type="dxa"/>
+            <w:tcW w:w="3191" w:type="dxa"/>
           </w:tcPr>
           <w:p>
             <w:pPr>
               <w:bidi/>
               <w:jc w:val="center"/>
+              <w:cnfStyle w:val="000000000000" w:firstRow="0" w:lastRow="0" w:firstColumn="0" w:lastColumn="0" w:oddVBand="0" w:evenVBand="0" w:oddHBand="0" w:evenHBand="0" w:firstRowFirstColumn="0" w:firstRowLastColumn="0" w:lastRowFirstColumn="0" w:lastRowLastColumn="0"/>
               <w:rPr>
                 <w:rtl/>
                 <w:lang w:bidi="fa-IR"/>
@@ -2094,7 +3521,58 @@
                 <w:rtl/>
                 <w:lang w:bidi="fa-IR"/>
               </w:rPr>
-              <w:t>۲.۳۸۴۵۰۸</w:t>
+              <w:t>۰.۱۶۵۴۲۹</w:t>
+            </w:r>
+          </w:p>
+        </w:tc>
+      </w:tr>
+      <w:tr>
+        <w:trPr>
+          <w:cnfStyle w:val="000000100000" w:firstRow="0" w:lastRow="0" w:firstColumn="0" w:lastColumn="0" w:oddVBand="0" w:evenVBand="0" w:oddHBand="1" w:evenHBand="0" w:firstRowFirstColumn="0" w:firstRowLastColumn="0" w:lastRowFirstColumn="0" w:lastRowLastColumn="0"/>
+        </w:trPr>
+        <w:tc>
+          <w:tcPr>
+            <w:cnfStyle w:val="001000000000" w:firstRow="0" w:lastRow="0" w:firstColumn="1" w:lastColumn="0" w:oddVBand="0" w:evenVBand="0" w:oddHBand="0" w:evenHBand="0" w:firstRowFirstColumn="0" w:firstRowLastColumn="0" w:lastRowFirstColumn="0" w:lastRowLastColumn="0"/>
+            <w:tcW w:w="3377" w:type="dxa"/>
+          </w:tcPr>
+          <w:p>
+            <w:pPr>
+              <w:bidi/>
+              <w:jc w:val="center"/>
+              <w:rPr>
+                <w:rtl/>
+                <w:lang w:bidi="fa-IR"/>
+              </w:rPr>
+            </w:pPr>
+            <w:r>
+              <w:rPr>
+                <w:lang w:bidi="fa-IR"/>
+              </w:rPr>
+              <w:t>Lasso Regression (alpha: 0.3)</w:t>
+            </w:r>
+          </w:p>
+        </w:tc>
+        <w:tc>
+          <w:tcPr>
+            <w:tcW w:w="3191" w:type="dxa"/>
+          </w:tcPr>
+          <w:p>
+            <w:pPr>
+              <w:bidi/>
+              <w:jc w:val="center"/>
+              <w:cnfStyle w:val="000000100000" w:firstRow="0" w:lastRow="0" w:firstColumn="0" w:lastColumn="0" w:oddVBand="0" w:evenVBand="0" w:oddHBand="1" w:evenHBand="0" w:firstRowFirstColumn="0" w:firstRowLastColumn="0" w:lastRowFirstColumn="0" w:lastRowLastColumn="0"/>
+              <w:rPr>
+                <w:rtl/>
+                <w:lang w:bidi="fa-IR"/>
+              </w:rPr>
+            </w:pPr>
+            <w:r>
+              <w:rPr>
+                <w:rFonts w:hint="cs"/>
+                <w:rtl/>
+                <w:lang w:bidi="fa-IR"/>
+              </w:rPr>
+              <w:t>۰.۱۷۱۹۸۶</w:t>
             </w:r>
           </w:p>
         </w:tc>
@@ -2102,7 +3580,8 @@
       <w:tr>
         <w:tc>
           <w:tcPr>
-            <w:tcW w:w="4675" w:type="dxa"/>
+            <w:cnfStyle w:val="001000000000" w:firstRow="0" w:lastRow="0" w:firstColumn="1" w:lastColumn="0" w:oddVBand="0" w:evenVBand="0" w:oddHBand="0" w:evenHBand="0" w:firstRowFirstColumn="0" w:firstRowLastColumn="0" w:lastRowFirstColumn="0" w:lastRowLastColumn="0"/>
+            <w:tcW w:w="3377" w:type="dxa"/>
           </w:tcPr>
           <w:p>
             <w:pPr>
@@ -2117,19 +3596,19 @@
               <w:rPr>
                 <w:lang w:bidi="fa-IR"/>
               </w:rPr>
-              <w:lastRenderedPageBreak/>
-              <w:t>Lasso Regression (alpha: 0.01)</w:t>
+              <w:t>Gradient Boosting</w:t>
             </w:r>
           </w:p>
         </w:tc>
         <w:tc>
           <w:tcPr>
-            <w:tcW w:w="4675" w:type="dxa"/>
+            <w:tcW w:w="3191" w:type="dxa"/>
           </w:tcPr>
           <w:p>
             <w:pPr>
               <w:bidi/>
               <w:jc w:val="center"/>
+              <w:cnfStyle w:val="000000000000" w:firstRow="0" w:lastRow="0" w:firstColumn="0" w:lastColumn="0" w:oddVBand="0" w:evenVBand="0" w:oddHBand="0" w:evenHBand="0" w:firstRowFirstColumn="0" w:firstRowLastColumn="0" w:lastRowFirstColumn="0" w:lastRowLastColumn="0"/>
               <w:rPr>
                 <w:rtl/>
                 <w:lang w:bidi="fa-IR"/>
@@ -2141,7 +3620,58 @@
                 <w:rtl/>
                 <w:lang w:bidi="fa-IR"/>
               </w:rPr>
-              <w:t>۲.۳۸۴۳۲۶</w:t>
+              <w:t>۰.۱۲۶۳۳۰</w:t>
+            </w:r>
+          </w:p>
+        </w:tc>
+      </w:tr>
+      <w:tr>
+        <w:trPr>
+          <w:cnfStyle w:val="000000100000" w:firstRow="0" w:lastRow="0" w:firstColumn="0" w:lastColumn="0" w:oddVBand="0" w:evenVBand="0" w:oddHBand="1" w:evenHBand="0" w:firstRowFirstColumn="0" w:firstRowLastColumn="0" w:lastRowFirstColumn="0" w:lastRowLastColumn="0"/>
+        </w:trPr>
+        <w:tc>
+          <w:tcPr>
+            <w:cnfStyle w:val="001000000000" w:firstRow="0" w:lastRow="0" w:firstColumn="1" w:lastColumn="0" w:oddVBand="0" w:evenVBand="0" w:oddHBand="0" w:evenHBand="0" w:firstRowFirstColumn="0" w:firstRowLastColumn="0" w:lastRowFirstColumn="0" w:lastRowLastColumn="0"/>
+            <w:tcW w:w="3377" w:type="dxa"/>
+          </w:tcPr>
+          <w:p>
+            <w:pPr>
+              <w:bidi/>
+              <w:jc w:val="center"/>
+              <w:rPr>
+                <w:rtl/>
+                <w:lang w:bidi="fa-IR"/>
+              </w:rPr>
+            </w:pPr>
+            <w:r>
+              <w:rPr>
+                <w:lang w:bidi="fa-IR"/>
+              </w:rPr>
+              <w:t>AdaBoost</w:t>
+            </w:r>
+          </w:p>
+        </w:tc>
+        <w:tc>
+          <w:tcPr>
+            <w:tcW w:w="3191" w:type="dxa"/>
+          </w:tcPr>
+          <w:p>
+            <w:pPr>
+              <w:bidi/>
+              <w:jc w:val="center"/>
+              <w:cnfStyle w:val="000000100000" w:firstRow="0" w:lastRow="0" w:firstColumn="0" w:lastColumn="0" w:oddVBand="0" w:evenVBand="0" w:oddHBand="1" w:evenHBand="0" w:firstRowFirstColumn="0" w:firstRowLastColumn="0" w:lastRowFirstColumn="0" w:lastRowLastColumn="0"/>
+              <w:rPr>
+                <w:rtl/>
+                <w:lang w:bidi="fa-IR"/>
+              </w:rPr>
+            </w:pPr>
+            <w:r>
+              <w:rPr>
+                <w:rFonts w:hint="cs"/>
+                <w:rtl/>
+                <w:lang w:bidi="fa-IR"/>
+              </w:rPr>
+              <w:t>۰.۱۷۳۹۸۵</w:t>
             </w:r>
           </w:p>
         </w:tc>
@@ -2149,239 +3679,8 @@
       <w:tr>
         <w:tc>
           <w:tcPr>
-            <w:tcW w:w="4675" w:type="dxa"/>
-          </w:tcPr>
-          <w:p>
-            <w:pPr>
-              <w:bidi/>
-              <w:jc w:val="center"/>
-              <w:rPr>
-                <w:rtl/>
-                <w:lang w:bidi="fa-IR"/>
-              </w:rPr>
-            </w:pPr>
-            <w:r>
-              <w:rPr>
-                <w:lang w:bidi="fa-IR"/>
-              </w:rPr>
-              <w:t>Lasso Regression (alpha: 0.03)</w:t>
-            </w:r>
-          </w:p>
-        </w:tc>
-        <w:tc>
-          <w:tcPr>
-            <w:tcW w:w="4675" w:type="dxa"/>
-          </w:tcPr>
-          <w:p>
-            <w:pPr>
-              <w:bidi/>
-              <w:jc w:val="center"/>
-              <w:rPr>
-                <w:rtl/>
-                <w:lang w:bidi="fa-IR"/>
-              </w:rPr>
-            </w:pPr>
-            <w:r>
-              <w:rPr>
-                <w:rFonts w:hint="cs"/>
-                <w:rtl/>
-                <w:lang w:bidi="fa-IR"/>
-              </w:rPr>
-              <w:t>۲.۳۸۳۵۷۴</w:t>
-            </w:r>
-          </w:p>
-        </w:tc>
-      </w:tr>
-      <w:tr>
-        <w:tc>
-          <w:tcPr>
-            <w:tcW w:w="4675" w:type="dxa"/>
-          </w:tcPr>
-          <w:p>
-            <w:pPr>
-              <w:bidi/>
-              <w:jc w:val="center"/>
-              <w:rPr>
-                <w:rtl/>
-                <w:lang w:bidi="fa-IR"/>
-              </w:rPr>
-            </w:pPr>
-            <w:r>
-              <w:rPr>
-                <w:lang w:bidi="fa-IR"/>
-              </w:rPr>
-              <w:t>Lasso Regression (alpha: 0.1)</w:t>
-            </w:r>
-          </w:p>
-        </w:tc>
-        <w:tc>
-          <w:tcPr>
-            <w:tcW w:w="4675" w:type="dxa"/>
-          </w:tcPr>
-          <w:p>
-            <w:pPr>
-              <w:bidi/>
-              <w:jc w:val="center"/>
-              <w:rPr>
-                <w:rtl/>
-                <w:lang w:bidi="fa-IR"/>
-              </w:rPr>
-            </w:pPr>
-            <w:r>
-              <w:rPr>
-                <w:rFonts w:hint="cs"/>
-                <w:rtl/>
-                <w:lang w:bidi="fa-IR"/>
-              </w:rPr>
-              <w:t>۲.۳۷۷۶۸۷</w:t>
-            </w:r>
-          </w:p>
-        </w:tc>
-      </w:tr>
-      <w:tr>
-        <w:tc>
-          <w:tcPr>
-            <w:tcW w:w="4675" w:type="dxa"/>
-          </w:tcPr>
-          <w:p>
-            <w:pPr>
-              <w:bidi/>
-              <w:jc w:val="center"/>
-              <w:rPr>
-                <w:rtl/>
-                <w:lang w:bidi="fa-IR"/>
-              </w:rPr>
-            </w:pPr>
-            <w:r>
-              <w:rPr>
-                <w:lang w:bidi="fa-IR"/>
-              </w:rPr>
-              <w:t>Lasso Regression (alpha: 0.3)</w:t>
-            </w:r>
-          </w:p>
-        </w:tc>
-        <w:tc>
-          <w:tcPr>
-            <w:tcW w:w="4675" w:type="dxa"/>
-          </w:tcPr>
-          <w:p>
-            <w:pPr>
-              <w:bidi/>
-              <w:jc w:val="center"/>
-              <w:rPr>
-                <w:rtl/>
-                <w:lang w:bidi="fa-IR"/>
-              </w:rPr>
-            </w:pPr>
-            <w:r>
-              <w:rPr>
-                <w:rFonts w:hint="cs"/>
-                <w:rtl/>
-                <w:lang w:bidi="fa-IR"/>
-              </w:rPr>
-              <w:t>۲.۳۶۳۹۵۹</w:t>
-            </w:r>
-          </w:p>
-        </w:tc>
-      </w:tr>
-      <w:tr>
-        <w:tc>
-          <w:tcPr>
-            <w:tcW w:w="4675" w:type="dxa"/>
-          </w:tcPr>
-          <w:p>
-            <w:pPr>
-              <w:bidi/>
-              <w:jc w:val="center"/>
-              <w:rPr>
-                <w:rtl/>
-                <w:lang w:bidi="fa-IR"/>
-              </w:rPr>
-            </w:pPr>
-            <w:r>
-              <w:rPr>
-                <w:lang w:bidi="fa-IR"/>
-              </w:rPr>
-              <w:t>Gradient Boosting</w:t>
-            </w:r>
-          </w:p>
-        </w:tc>
-        <w:tc>
-          <w:tcPr>
-            <w:tcW w:w="4675" w:type="dxa"/>
-          </w:tcPr>
-          <w:p>
-            <w:pPr>
-              <w:bidi/>
-              <w:jc w:val="center"/>
-              <w:rPr>
-                <w:rtl/>
-                <w:lang w:bidi="fa-IR"/>
-              </w:rPr>
-            </w:pPr>
-            <w:r>
-              <w:rPr>
-                <w:rFonts w:hint="cs"/>
-                <w:rtl/>
-                <w:lang w:bidi="fa-IR"/>
-              </w:rPr>
-              <w:t>۲.۵۲۰۴۲۲</w:t>
-            </w:r>
-          </w:p>
-        </w:tc>
-      </w:tr>
-      <w:tr>
-        <w:tc>
-          <w:tcPr>
-            <w:tcW w:w="4675" w:type="dxa"/>
-          </w:tcPr>
-          <w:p>
-            <w:pPr>
-              <w:bidi/>
-              <w:jc w:val="center"/>
-              <w:rPr>
-                <w:rtl/>
-                <w:lang w:bidi="fa-IR"/>
-              </w:rPr>
-            </w:pPr>
-            <w:proofErr w:type="spellStart"/>
-            <w:r>
-              <w:rPr>
-                <w:lang w:bidi="fa-IR"/>
-              </w:rPr>
-              <w:t>AdaBoost</w:t>
-            </w:r>
-            <w:proofErr w:type="spellEnd"/>
-          </w:p>
-        </w:tc>
-        <w:tc>
-          <w:tcPr>
-            <w:tcW w:w="4675" w:type="dxa"/>
-          </w:tcPr>
-          <w:p>
-            <w:pPr>
-              <w:bidi/>
-              <w:jc w:val="center"/>
-              <w:rPr>
-                <w:rtl/>
-                <w:lang w:bidi="fa-IR"/>
-              </w:rPr>
-            </w:pPr>
-            <w:r>
-              <w:rPr>
-                <w:rFonts w:hint="cs"/>
-                <w:rtl/>
-                <w:lang w:bidi="fa-IR"/>
-              </w:rPr>
-              <w:t>۲.۴۸۴۶۲۱</w:t>
-            </w:r>
-          </w:p>
-        </w:tc>
-      </w:tr>
-      <w:tr>
-        <w:tc>
-          <w:tcPr>
-            <w:tcW w:w="4675" w:type="dxa"/>
+            <w:cnfStyle w:val="001000000000" w:firstRow="0" w:lastRow="0" w:firstColumn="1" w:lastColumn="0" w:oddVBand="0" w:evenVBand="0" w:oddHBand="0" w:evenHBand="0" w:firstRowFirstColumn="0" w:firstRowLastColumn="0" w:lastRowFirstColumn="0" w:lastRowLastColumn="0"/>
+            <w:tcW w:w="3377" w:type="dxa"/>
           </w:tcPr>
           <w:p>
             <w:pPr>
@@ -2402,12 +3701,13 @@
         </w:tc>
         <w:tc>
           <w:tcPr>
-            <w:tcW w:w="4675" w:type="dxa"/>
+            <w:tcW w:w="3191" w:type="dxa"/>
           </w:tcPr>
           <w:p>
             <w:pPr>
               <w:bidi/>
               <w:jc w:val="center"/>
+              <w:cnfStyle w:val="000000000000" w:firstRow="0" w:lastRow="0" w:firstColumn="0" w:lastColumn="0" w:oddVBand="0" w:evenVBand="0" w:oddHBand="0" w:evenHBand="0" w:firstRowFirstColumn="0" w:firstRowLastColumn="0" w:lastRowFirstColumn="0" w:lastRowLastColumn="0"/>
               <w:rPr>
                 <w:lang w:bidi="fa-IR"/>
               </w:rPr>
@@ -2418,7 +3718,7 @@
                 <w:rtl/>
                 <w:lang w:bidi="fa-IR"/>
               </w:rPr>
-              <w:t>۲.۴۸۸۱۹۸</w:t>
+              <w:t>۰.۱۴۸۶۸۴</w:t>
             </w:r>
           </w:p>
         </w:tc>
@@ -2431,19 +3731,68 @@
           <w:lang w:bidi="fa-IR"/>
         </w:rPr>
       </w:pPr>
-    </w:p>
-    <w:p>
-      <w:pPr>
+      <w:r>
+        <w:rPr>
+          <w:lang w:bidi="fa-IR"/>
+        </w:rPr>
+        <w:br w:type="textWrapping" w:clear="all"/>
+      </w:r>
+    </w:p>
+    <w:p>
+      <w:pPr>
+        <w:pStyle w:val="Heading2"/>
         <w:bidi/>
         <w:rPr>
-          <w:rFonts w:hint="cs"/>
-          <w:rtl/>
-          <w:lang w:bidi="fa-IR"/>
-        </w:rPr>
-      </w:pPr>
+          <w:rtl/>
+          <w:lang w:bidi="fa-IR"/>
+        </w:rPr>
+      </w:pPr>
+      <w:r>
+        <w:rPr>
+          <w:rFonts w:hint="cs"/>
+          <w:rtl/>
+          <w:lang w:bidi="fa-IR"/>
+        </w:rPr>
+        <w:lastRenderedPageBreak/>
+        <w:t>نتیجه</w:t>
+      </w:r>
+    </w:p>
+    <w:p>
+      <w:pPr>
+        <w:bidi/>
+        <w:rPr>
+          <w:rFonts w:hint="cs"/>
+          <w:rtl/>
+          <w:lang w:bidi="fa-IR"/>
+        </w:rPr>
+      </w:pPr>
+      <w:r>
+        <w:rPr>
+          <w:rFonts w:hint="cs"/>
+          <w:rtl/>
+          <w:lang w:bidi="fa-IR"/>
+        </w:rPr>
+        <w:t xml:space="preserve">در نهایت خروجی در سایت </w:t>
+      </w:r>
+      <w:r>
+        <w:rPr>
+          <w:lang w:bidi="fa-IR"/>
+        </w:rPr>
+        <w:t>Kaggle</w:t>
+      </w:r>
+      <w:r>
+        <w:rPr>
+          <w:rFonts w:hint="cs"/>
+          <w:rtl/>
+          <w:lang w:bidi="fa-IR"/>
+        </w:rPr>
+        <w:t xml:space="preserve"> ثبت شد و با امتیاز ۰.۱۵۶۲۸ رتبه ۱۷۰۰ کسب شد.</w:t>
+      </w:r>
+      <w:bookmarkStart w:id="0" w:name="_GoBack"/>
+      <w:bookmarkEnd w:id="0"/>
     </w:p>
     <w:sectPr>
-      <w:footerReference w:type="default" r:id="rId10"/>
+      <w:footerReference w:type="default" r:id="rId11"/>
       <w:pgSz w:w="12240" w:h="15840"/>
       <w:pgMar w:top="1440" w:right="1440" w:bottom="1440" w:left="1440" w:header="720" w:footer="720" w:gutter="0"/>
       <w:pgBorders w:display="firstPage" w:offsetFrom="page">
@@ -2525,7 +3874,7 @@
             <w:noProof/>
             <w:rtl/>
           </w:rPr>
-          <w:t>2</w:t>
+          <w:t>6</w:t>
         </w:r>
         <w:r>
           <w:rPr>
@@ -3541,6 +4890,126 @@
       <w:color w:val="808080"/>
     </w:rPr>
   </w:style>
+  <w:style w:type="table" w:styleId="PlainTable5">
+    <w:name w:val="Plain Table 5"/>
+    <w:basedOn w:val="TableNormal"/>
+    <w:uiPriority w:val="45"/>
+    <w:rsid w:val="008D117A"/>
+    <w:pPr>
+      <w:spacing w:after="0" w:line="240" w:lineRule="auto"/>
+    </w:pPr>
+    <w:tblPr>
+      <w:tblStyleRowBandSize w:val="1"/>
+      <w:tblStyleColBandSize w:val="1"/>
+    </w:tblPr>
+    <w:tblStylePr w:type="firstRow">
+      <w:rPr>
+        <w:rFonts w:asciiTheme="majorHAnsi" w:eastAsiaTheme="majorEastAsia" w:hAnsiTheme="majorHAnsi" w:cstheme="majorBidi"/>
+        <w:i/>
+        <w:iCs/>
+        <w:sz w:val="26"/>
+      </w:rPr>
+      <w:tblPr/>
+      <w:tcPr>
+        <w:tcBorders>
+          <w:bottom w:val="single" w:sz="4" w:space="0" w:color="7F7F7F" w:themeColor="text1" w:themeTint="80"/>
+        </w:tcBorders>
+        <w:shd w:val="clear" w:color="auto" w:fill="FFFFFF" w:themeFill="background1"/>
+      </w:tcPr>
+    </w:tblStylePr>
+    <w:tblStylePr w:type="lastRow">
+      <w:rPr>
+        <w:rFonts w:asciiTheme="majorHAnsi" w:eastAsiaTheme="majorEastAsia" w:hAnsiTheme="majorHAnsi" w:cstheme="majorBidi"/>
+        <w:i/>
+        <w:iCs/>
+        <w:sz w:val="26"/>
+      </w:rPr>
+      <w:tblPr/>
+      <w:tcPr>
+        <w:tcBorders>
+          <w:top w:val="single" w:sz="4" w:space="0" w:color="7F7F7F" w:themeColor="text1" w:themeTint="80"/>
+        </w:tcBorders>
+        <w:shd w:val="clear" w:color="auto" w:fill="FFFFFF" w:themeFill="background1"/>
+      </w:tcPr>
+    </w:tblStylePr>
+    <w:tblStylePr w:type="firstCol">
+      <w:pPr>
+        <w:jc w:val="right"/>
+      </w:pPr>
+      <w:rPr>
+        <w:rFonts w:asciiTheme="majorHAnsi" w:eastAsiaTheme="majorEastAsia" w:hAnsiTheme="majorHAnsi" w:cstheme="majorBidi"/>
+        <w:i/>
+        <w:iCs/>
+        <w:sz w:val="26"/>
+      </w:rPr>
+      <w:tblPr/>
+      <w:tcPr>
+        <w:tcBorders>
+          <w:right w:val="single" w:sz="4" w:space="0" w:color="7F7F7F" w:themeColor="text1" w:themeTint="80"/>
+        </w:tcBorders>
+        <w:shd w:val="clear" w:color="auto" w:fill="FFFFFF" w:themeFill="background1"/>
+      </w:tcPr>
+    </w:tblStylePr>
+    <w:tblStylePr w:type="lastCol">
+      <w:rPr>
+        <w:rFonts w:asciiTheme="majorHAnsi" w:eastAsiaTheme="majorEastAsia" w:hAnsiTheme="majorHAnsi" w:cstheme="majorBidi"/>
+        <w:i/>
+        <w:iCs/>
+        <w:sz w:val="26"/>
+      </w:rPr>
+      <w:tblPr/>
+      <w:tcPr>
+        <w:tcBorders>
+          <w:left w:val="single" w:sz="4" w:space="0" w:color="7F7F7F" w:themeColor="text1" w:themeTint="80"/>
+        </w:tcBorders>
+        <w:shd w:val="clear" w:color="auto" w:fill="FFFFFF" w:themeFill="background1"/>
+      </w:tcPr>
+    </w:tblStylePr>
+    <w:tblStylePr w:type="band1Vert">
+      <w:tblPr/>
+      <w:tcPr>
+        <w:shd w:val="clear" w:color="auto" w:fill="F2F2F2" w:themeFill="background1" w:themeFillShade="F2"/>
+      </w:tcPr>
+    </w:tblStylePr>
+    <w:tblStylePr w:type="band1Horz">
+      <w:tblPr/>
+      <w:tcPr>
+        <w:shd w:val="clear" w:color="auto" w:fill="F2F2F2" w:themeFill="background1" w:themeFillShade="F2"/>
+      </w:tcPr>
+    </w:tblStylePr>
+    <w:tblStylePr w:type="neCell">
+      <w:tblPr/>
+      <w:tcPr>
+        <w:tcBorders>
+          <w:left w:val="nil"/>
+        </w:tcBorders>
+      </w:tcPr>
+    </w:tblStylePr>
+    <w:tblStylePr w:type="nwCell">
+      <w:tblPr/>
+      <w:tcPr>
+        <w:tcBorders>
+          <w:right w:val="nil"/>
+        </w:tcBorders>
+      </w:tcPr>
+    </w:tblStylePr>
+    <w:tblStylePr w:type="seCell">
+      <w:tblPr/>
+      <w:tcPr>
+        <w:tcBorders>
+          <w:left w:val="nil"/>
+        </w:tcBorders>
+      </w:tcPr>
+    </w:tblStylePr>
+    <w:tblStylePr w:type="swCell">
+      <w:tblPr/>
+      <w:tcPr>
+        <w:tcBorders>
+          <w:right w:val="nil"/>
+        </w:tcBorders>
+      </w:tcPr>
+    </w:tblStylePr>
+  </w:style>
 </w:styles>
 </file>
 
@@ -3803,4 +5272,16 @@
     </a:ext>
   </a:extLst>
 </a:theme>
+</file>
+
+<file path=customXml/item1.xml><?xml version="1.0" encoding="utf-8"?>
+<b:Sources xmlns:b="http://schemas.openxmlformats.org/officeDocument/2006/bibliography" xmlns="http://schemas.openxmlformats.org/officeDocument/2006/bibliography" SelectedStyle="\IEEE2006OfficeOnline.xsl" StyleName="IEEE" Version="2006"/>
+</file>
+
+<file path=customXml/itemProps1.xml><?xml version="1.0" encoding="utf-8"?>
+<ds:datastoreItem xmlns:ds="http://schemas.openxmlformats.org/officeDocument/2006/customXml" ds:itemID="{58CA6FB3-5C05-4063-9AE9-21D09E32891A}">
+  <ds:schemaRefs>
+    <ds:schemaRef ds:uri="http://schemas.openxmlformats.org/officeDocument/2006/bibliography"/>
+  </ds:schemaRefs>
+</ds:datastoreItem>
 </file>
</xml_diff>